<commit_message>
Updated Track Player Score to become Display Player Score
</commit_message>
<xml_diff>
--- a/Deliverables/Semester 1/PDF Report/Use cases/Use case descriptions.docx
+++ b/Deliverables/Semester 1/PDF Report/Use cases/Use case descriptions.docx
@@ -249,7 +249,7 @@
           <w:noProof/>
         </w:rPr>
         <w:drawing>
-          <wp:anchor distT="0" distB="0" distL="114300" distR="114300" simplePos="0" relativeHeight="251658240" behindDoc="0" locked="0" layoutInCell="1" allowOverlap="1" wp14:anchorId="09ABECF1" wp14:editId="641659CC">
+          <wp:anchor distT="0" distB="0" distL="114300" distR="114300" simplePos="0" relativeHeight="251658240" behindDoc="0" locked="0" layoutInCell="1" allowOverlap="1" wp14:anchorId="09ABECF1" wp14:editId="6714299C">
             <wp:simplePos x="0" y="0"/>
             <wp:positionH relativeFrom="margin">
               <wp:align>left</wp:align>
@@ -609,6 +609,9 @@
         </w:tc>
       </w:tr>
       <w:tr>
+        <w:trPr>
+          <w:trHeight w:val="300"/>
+        </w:trPr>
         <w:tc>
           <w:tcPr>
             <w:tcW w:w="1954" w:type="dxa"/>
@@ -659,289 +662,6 @@
         <w:br w:type="page"/>
       </w:r>
     </w:p>
-    <w:p>
-      <w:pPr>
-        <w:pStyle w:val="Heading2"/>
-        <w:numPr>
-          <w:ilvl w:val="0"/>
-          <w:numId w:val="29"/>
-        </w:numPr>
-      </w:pPr>
-      <w:r>
-        <w:lastRenderedPageBreak/>
-        <w:t>Adjust Point Values</w:t>
-      </w:r>
-    </w:p>
-    <w:tbl>
-      <w:tblPr>
-        <w:tblStyle w:val="TableGrid"/>
-        <w:tblpPr w:leftFromText="180" w:rightFromText="180" w:vertAnchor="page" w:horzAnchor="margin" w:tblpY="2121"/>
-        <w:tblW w:w="9129" w:type="dxa"/>
-        <w:tblLook w:val="04A0" w:firstRow="1" w:lastRow="0" w:firstColumn="1" w:lastColumn="0" w:noHBand="0" w:noVBand="1"/>
-      </w:tblPr>
-      <w:tblGrid>
-        <w:gridCol w:w="1954"/>
-        <w:gridCol w:w="7175"/>
-      </w:tblGrid>
-      <w:tr>
-        <w:tc>
-          <w:tcPr>
-            <w:tcW w:w="9129" w:type="dxa"/>
-            <w:gridSpan w:val="2"/>
-          </w:tcPr>
-          <w:p>
-            <w:pPr>
-              <w:rPr>
-                <w:b/>
-                <w:bCs/>
-              </w:rPr>
-            </w:pPr>
-            <w:r>
-              <w:rPr>
-                <w:b/>
-                <w:bCs/>
-              </w:rPr>
-              <w:t>Flow of Events for the</w:t>
-            </w:r>
-            <w:r>
-              <w:rPr>
-                <w:b/>
-                <w:bCs/>
-              </w:rPr>
-              <w:t xml:space="preserve"> </w:t>
-            </w:r>
-            <w:r>
-              <w:rPr>
-                <w:b/>
-                <w:bCs/>
-                <w:i/>
-                <w:iCs/>
-              </w:rPr>
-              <w:t>Adjust Point Values</w:t>
-            </w:r>
-            <w:r>
-              <w:rPr>
-                <w:b/>
-                <w:bCs/>
-              </w:rPr>
-              <w:t xml:space="preserve"> use-case</w:t>
-            </w:r>
-          </w:p>
-        </w:tc>
-      </w:tr>
-      <w:tr>
-        <w:tc>
-          <w:tcPr>
-            <w:tcW w:w="1954" w:type="dxa"/>
-          </w:tcPr>
-          <w:p>
-            <w:pPr>
-              <w:rPr>
-                <w:b/>
-                <w:bCs/>
-              </w:rPr>
-            </w:pPr>
-            <w:r>
-              <w:rPr>
-                <w:b/>
-                <w:bCs/>
-              </w:rPr>
-              <w:t>Objective</w:t>
-            </w:r>
-          </w:p>
-        </w:tc>
-        <w:tc>
-          <w:tcPr>
-            <w:tcW w:w="7175" w:type="dxa"/>
-          </w:tcPr>
-          <w:p>
-            <w:r>
-              <w:t>Customi</w:t>
-            </w:r>
-            <w:r>
-              <w:t>s</w:t>
-            </w:r>
-            <w:r>
-              <w:t>e the scoring system to adjust difficulty and game dynamics.</w:t>
-            </w:r>
-          </w:p>
-        </w:tc>
-      </w:tr>
-      <w:tr>
-        <w:tc>
-          <w:tcPr>
-            <w:tcW w:w="1954" w:type="dxa"/>
-          </w:tcPr>
-          <w:p>
-            <w:pPr>
-              <w:rPr>
-                <w:b/>
-                <w:bCs/>
-              </w:rPr>
-            </w:pPr>
-            <w:r>
-              <w:rPr>
-                <w:b/>
-                <w:bCs/>
-              </w:rPr>
-              <w:t>Precondition</w:t>
-            </w:r>
-          </w:p>
-        </w:tc>
-        <w:tc>
-          <w:tcPr>
-            <w:tcW w:w="7175" w:type="dxa"/>
-          </w:tcPr>
-          <w:p>
-            <w:r>
-              <w:t>The game is in setup mode, and no gameplay has started.</w:t>
-            </w:r>
-          </w:p>
-        </w:tc>
-      </w:tr>
-      <w:tr>
-        <w:tc>
-          <w:tcPr>
-            <w:tcW w:w="1954" w:type="dxa"/>
-          </w:tcPr>
-          <w:p>
-            <w:pPr>
-              <w:rPr>
-                <w:b/>
-                <w:bCs/>
-              </w:rPr>
-            </w:pPr>
-            <w:r>
-              <w:rPr>
-                <w:b/>
-                <w:bCs/>
-              </w:rPr>
-              <w:t>Main Flow</w:t>
-            </w:r>
-          </w:p>
-        </w:tc>
-        <w:tc>
-          <w:tcPr>
-            <w:tcW w:w="7175" w:type="dxa"/>
-          </w:tcPr>
-          <w:p>
-            <w:pPr>
-              <w:pStyle w:val="ListParagraph"/>
-              <w:numPr>
-                <w:ilvl w:val="0"/>
-                <w:numId w:val="7"/>
-              </w:numPr>
-            </w:pPr>
-            <w:r>
-              <w:t>The Player hosting the game accesses the game settings menu.</w:t>
-            </w:r>
-          </w:p>
-          <w:p>
-            <w:pPr>
-              <w:pStyle w:val="ListParagraph"/>
-              <w:numPr>
-                <w:ilvl w:val="0"/>
-                <w:numId w:val="7"/>
-              </w:numPr>
-            </w:pPr>
-            <w:r>
-              <w:t>The host adjusts point values for pothole types:</w:t>
-            </w:r>
-          </w:p>
-          <w:p>
-            <w:pPr>
-              <w:pStyle w:val="ListParagraph"/>
-              <w:numPr>
-                <w:ilvl w:val="1"/>
-                <w:numId w:val="7"/>
-              </w:numPr>
-            </w:pPr>
-            <w:r>
-              <w:t>e.g., increasing a small pothole’s point value from 1 to 2.</w:t>
-            </w:r>
-          </w:p>
-          <w:p>
-            <w:pPr>
-              <w:pStyle w:val="ListParagraph"/>
-              <w:numPr>
-                <w:ilvl w:val="0"/>
-                <w:numId w:val="7"/>
-              </w:numPr>
-            </w:pPr>
-            <w:r>
-              <w:t>The Game System saves the new values, and Players are notified of the changes.</w:t>
-            </w:r>
-          </w:p>
-        </w:tc>
-      </w:tr>
-      <w:tr>
-        <w:tc>
-          <w:tcPr>
-            <w:tcW w:w="1954" w:type="dxa"/>
-          </w:tcPr>
-          <w:p>
-            <w:pPr>
-              <w:rPr>
-                <w:b/>
-                <w:bCs/>
-              </w:rPr>
-            </w:pPr>
-            <w:r>
-              <w:rPr>
-                <w:b/>
-                <w:bCs/>
-              </w:rPr>
-              <w:t>Alternative Flows</w:t>
-            </w:r>
-          </w:p>
-        </w:tc>
-        <w:tc>
-          <w:tcPr>
-            <w:tcW w:w="7175" w:type="dxa"/>
-          </w:tcPr>
-          <w:p>
-            <w:r>
-              <w:t>At 2, i</w:t>
-            </w:r>
-            <w:r>
-              <w:t>f the host chooses not to adjust any values, the game proceeds with default settings.</w:t>
-            </w:r>
-          </w:p>
-        </w:tc>
-      </w:tr>
-      <w:tr>
-        <w:tc>
-          <w:tcPr>
-            <w:tcW w:w="1954" w:type="dxa"/>
-          </w:tcPr>
-          <w:p>
-            <w:pPr>
-              <w:rPr>
-                <w:b/>
-                <w:bCs/>
-              </w:rPr>
-            </w:pPr>
-            <w:r>
-              <w:rPr>
-                <w:b/>
-                <w:bCs/>
-              </w:rPr>
-              <w:t>Post-condition</w:t>
-            </w:r>
-          </w:p>
-        </w:tc>
-        <w:tc>
-          <w:tcPr>
-            <w:tcW w:w="7175" w:type="dxa"/>
-          </w:tcPr>
-          <w:p>
-            <w:r>
-              <w:t>The game settings are locked, and the adjusted scoring system applies to the gameplay.</w:t>
-            </w:r>
-          </w:p>
-        </w:tc>
-      </w:tr>
-    </w:tbl>
     <w:p/>
     <w:p>
       <w:pPr>
@@ -1054,7 +774,7 @@
           </w:tcPr>
           <w:p>
             <w:r>
-              <w:t>Handle the end-of-round conditions, updating scores and resources, and preparing for the next round.</w:t>
+              <w:t>Handle the end-of-round conditions, preparing for the next round.</w:t>
             </w:r>
           </w:p>
         </w:tc>
@@ -1143,37 +863,6 @@
               </w:numPr>
             </w:pPr>
             <w:r>
-              <w:t>The Game System updates the scores based on the Players’ completed actions.</w:t>
-            </w:r>
-            <w:r>
-              <w:rPr>
-                <w:i/>
-                <w:iCs/>
-              </w:rPr>
-              <w:t xml:space="preserve"> </w:t>
-            </w:r>
-          </w:p>
-          <w:p>
-            <w:pPr>
-              <w:pStyle w:val="ListParagraph"/>
-              <w:numPr>
-                <w:ilvl w:val="0"/>
-                <w:numId w:val="5"/>
-              </w:numPr>
-            </w:pPr>
-            <w:r>
-              <w:t>The Game System refreshes each Player’s resources.</w:t>
-            </w:r>
-          </w:p>
-          <w:p>
-            <w:pPr>
-              <w:pStyle w:val="ListParagraph"/>
-              <w:numPr>
-                <w:ilvl w:val="0"/>
-                <w:numId w:val="5"/>
-              </w:numPr>
-            </w:pPr>
-            <w:r>
               <w:t xml:space="preserve">The Game System applies any round-based events, such as: </w:t>
             </w:r>
           </w:p>
@@ -1280,27 +969,20 @@
               </w:numPr>
             </w:pPr>
             <w:r>
-              <w:t>At 4, i</w:t>
-            </w:r>
-            <w:r>
-              <w:t>f there are no unrepaired potholes</w:t>
-            </w:r>
-            <w:r>
-              <w:t xml:space="preserve">, a winner is declared, and the game concludes – extension point: </w:t>
+              <w:t>At</w:t>
+            </w:r>
+            <w:r>
+              <w:t xml:space="preserve"> 2</w:t>
+            </w:r>
+            <w:r>
+              <w:t xml:space="preserve">, if there are no unrepaired potholes, a winner is declared, and the game concludes – extension point: </w:t>
             </w:r>
             <w:r>
               <w:rPr>
                 <w:i/>
                 <w:iCs/>
               </w:rPr>
-              <w:t>Declare Game Winner</w:t>
-            </w:r>
-            <w:r>
-              <w:rPr>
-                <w:i/>
-                <w:iCs/>
-              </w:rPr>
-              <w:t>.</w:t>
+              <w:t>Declare Game Winner.</w:t>
             </w:r>
           </w:p>
           <w:p>
@@ -1312,10 +994,13 @@
               </w:numPr>
             </w:pPr>
             <w:r>
-              <w:t xml:space="preserve">At 4, if </w:t>
-            </w:r>
-            <w:r>
-              <w:t>new potholes are to be added, they appear randomly on the grid as small potholes.</w:t>
+              <w:t xml:space="preserve">At </w:t>
+            </w:r>
+            <w:r>
+              <w:t>2</w:t>
+            </w:r>
+            <w:r>
+              <w:t>, if new potholes are to be added, they appear randomly on the grid as small potholes.</w:t>
             </w:r>
           </w:p>
           <w:p>
@@ -1327,16 +1012,13 @@
               </w:numPr>
             </w:pPr>
             <w:r>
-              <w:t>At 4, if</w:t>
-            </w:r>
-            <w:r>
-              <w:t xml:space="preserve"> no new potholes are added, </w:t>
-            </w:r>
-            <w:r>
-              <w:t>Player</w:t>
-            </w:r>
-            <w:r>
-              <w:t>s continue with the existing grid state.</w:t>
+              <w:t xml:space="preserve">At </w:t>
+            </w:r>
+            <w:r>
+              <w:t>2</w:t>
+            </w:r>
+            <w:r>
+              <w:t>, if no new potholes are added, Players continue with the existing grid state.</w:t>
             </w:r>
           </w:p>
         </w:tc>
@@ -1368,54 +1050,15 @@
           </w:tcPr>
           <w:p>
             <w:r>
-              <w:t xml:space="preserve">The game state is updated for the next round, with </w:t>
-            </w:r>
-            <w:r>
-              <w:t>Player</w:t>
-            </w:r>
-            <w:r>
-              <w:t xml:space="preserve">s' </w:t>
-            </w:r>
-            <w:r>
-              <w:t xml:space="preserve">scores updated and </w:t>
-            </w:r>
-            <w:r>
-              <w:t>resources replenished</w:t>
-            </w:r>
-            <w:r>
-              <w:t>,</w:t>
-            </w:r>
-            <w:r>
-              <w:t xml:space="preserve"> </w:t>
-            </w:r>
-            <w:r>
-              <w:t>existing</w:t>
-            </w:r>
-            <w:r>
-              <w:t xml:space="preserve"> potholes </w:t>
-            </w:r>
-            <w:r>
-              <w:t xml:space="preserve">growing </w:t>
-            </w:r>
-            <w:r>
-              <w:t>larger</w:t>
-            </w:r>
-            <w:r>
-              <w:t>, and new</w:t>
-            </w:r>
-            <w:r>
-              <w:t xml:space="preserve"> potholes potentially </w:t>
-            </w:r>
-            <w:r>
-              <w:t>appearing</w:t>
-            </w:r>
-            <w:r>
-              <w:t>.</w:t>
+              <w:t>The game state is updated for the next round, with existing potholes growing larger, and new potholes potentially appearing.</w:t>
             </w:r>
           </w:p>
         </w:tc>
       </w:tr>
     </w:tbl>
+    <w:p/>
+    <w:p/>
+    <w:p/>
     <w:p>
       <w:pPr>
         <w:rPr>
@@ -1754,6 +1397,7 @@
         <w:br w:type="page"/>
       </w:r>
     </w:p>
+    <w:p/>
     <w:p>
       <w:pPr>
         <w:pStyle w:val="Heading2"/>
@@ -1763,302 +1407,10 @@
         </w:numPr>
       </w:pPr>
       <w:r>
-        <w:lastRenderedPageBreak/>
-        <w:t>Allocate Starting Resources</w:t>
+        <w:t>Display</w:t>
       </w:r>
-    </w:p>
-    <w:tbl>
-      <w:tblPr>
-        <w:tblStyle w:val="TableGrid"/>
-        <w:tblpPr w:leftFromText="180" w:rightFromText="180" w:vertAnchor="text" w:horzAnchor="margin" w:tblpY="1"/>
-        <w:tblW w:w="9129" w:type="dxa"/>
-        <w:tblLook w:val="04A0" w:firstRow="1" w:lastRow="0" w:firstColumn="1" w:lastColumn="0" w:noHBand="0" w:noVBand="1"/>
-      </w:tblPr>
-      <w:tblGrid>
-        <w:gridCol w:w="1954"/>
-        <w:gridCol w:w="7175"/>
-      </w:tblGrid>
-      <w:tr>
-        <w:tc>
-          <w:tcPr>
-            <w:tcW w:w="9129" w:type="dxa"/>
-            <w:gridSpan w:val="2"/>
-          </w:tcPr>
-          <w:p>
-            <w:pPr>
-              <w:rPr>
-                <w:b/>
-                <w:bCs/>
-              </w:rPr>
-            </w:pPr>
-            <w:r>
-              <w:rPr>
-                <w:b/>
-                <w:bCs/>
-              </w:rPr>
-              <w:t xml:space="preserve">Flow of Events for the </w:t>
-            </w:r>
-            <w:r>
-              <w:rPr>
-                <w:b/>
-                <w:bCs/>
-                <w:i/>
-                <w:iCs/>
-              </w:rPr>
-              <w:t>Allocate Starting Resources</w:t>
-            </w:r>
-            <w:r>
-              <w:rPr>
-                <w:b/>
-                <w:bCs/>
-              </w:rPr>
-              <w:t xml:space="preserve"> use-case</w:t>
-            </w:r>
-          </w:p>
-        </w:tc>
-      </w:tr>
-      <w:tr>
-        <w:tc>
-          <w:tcPr>
-            <w:tcW w:w="1954" w:type="dxa"/>
-          </w:tcPr>
-          <w:p>
-            <w:pPr>
-              <w:rPr>
-                <w:b/>
-                <w:bCs/>
-              </w:rPr>
-            </w:pPr>
-            <w:r>
-              <w:rPr>
-                <w:b/>
-                <w:bCs/>
-              </w:rPr>
-              <w:t>Objective</w:t>
-            </w:r>
-          </w:p>
-        </w:tc>
-        <w:tc>
-          <w:tcPr>
-            <w:tcW w:w="7175" w:type="dxa"/>
-          </w:tcPr>
-          <w:p>
-            <w:r>
-              <w:t xml:space="preserve">Distribute initial resources (e.g., materials) to each </w:t>
-            </w:r>
-            <w:r>
-              <w:t>Player</w:t>
-            </w:r>
-            <w:r>
-              <w:t xml:space="preserve"> at the start of the game.</w:t>
-            </w:r>
-          </w:p>
-        </w:tc>
-      </w:tr>
-      <w:tr>
-        <w:tc>
-          <w:tcPr>
-            <w:tcW w:w="1954" w:type="dxa"/>
-          </w:tcPr>
-          <w:p>
-            <w:pPr>
-              <w:rPr>
-                <w:b/>
-                <w:bCs/>
-              </w:rPr>
-            </w:pPr>
-            <w:r>
-              <w:rPr>
-                <w:b/>
-                <w:bCs/>
-              </w:rPr>
-              <w:t>Precondition</w:t>
-            </w:r>
-          </w:p>
-        </w:tc>
-        <w:tc>
-          <w:tcPr>
-            <w:tcW w:w="7175" w:type="dxa"/>
-          </w:tcPr>
-          <w:p>
-            <w:r>
-              <w:t>The game has been set up, and</w:t>
-            </w:r>
-            <w:r>
-              <w:t xml:space="preserve"> all</w:t>
-            </w:r>
-            <w:r>
-              <w:t xml:space="preserve"> </w:t>
-            </w:r>
-            <w:r>
-              <w:t>Player</w:t>
-            </w:r>
-            <w:r>
-              <w:t>s have been identified and positioned on the board.</w:t>
-            </w:r>
-          </w:p>
-        </w:tc>
-      </w:tr>
-      <w:tr>
-        <w:tc>
-          <w:tcPr>
-            <w:tcW w:w="1954" w:type="dxa"/>
-          </w:tcPr>
-          <w:p>
-            <w:pPr>
-              <w:rPr>
-                <w:b/>
-                <w:bCs/>
-              </w:rPr>
-            </w:pPr>
-            <w:r>
-              <w:rPr>
-                <w:b/>
-                <w:bCs/>
-              </w:rPr>
-              <w:t>Main Flow</w:t>
-            </w:r>
-          </w:p>
-        </w:tc>
-        <w:tc>
-          <w:tcPr>
-            <w:tcW w:w="7175" w:type="dxa"/>
-          </w:tcPr>
-          <w:p>
-            <w:pPr>
-              <w:pStyle w:val="ListParagraph"/>
-              <w:numPr>
-                <w:ilvl w:val="0"/>
-                <w:numId w:val="15"/>
-              </w:numPr>
-            </w:pPr>
-            <w:r>
-              <w:t>The Game System calculates the starting resources each Player should receive.</w:t>
-            </w:r>
-          </w:p>
-          <w:p>
-            <w:pPr>
-              <w:pStyle w:val="ListParagraph"/>
-              <w:numPr>
-                <w:ilvl w:val="0"/>
-                <w:numId w:val="15"/>
-              </w:numPr>
-            </w:pPr>
-            <w:r>
-              <w:t>The Game System allocates resources equally (or according to predetermined rules) to each Player.</w:t>
-            </w:r>
-          </w:p>
-          <w:p>
-            <w:pPr>
-              <w:pStyle w:val="ListParagraph"/>
-              <w:numPr>
-                <w:ilvl w:val="0"/>
-                <w:numId w:val="15"/>
-              </w:numPr>
-            </w:pPr>
-            <w:r>
-              <w:t>Each Player's resources are displayed on the game interface.</w:t>
-            </w:r>
-          </w:p>
-        </w:tc>
-      </w:tr>
-      <w:tr>
-        <w:tc>
-          <w:tcPr>
-            <w:tcW w:w="1954" w:type="dxa"/>
-          </w:tcPr>
-          <w:p>
-            <w:pPr>
-              <w:rPr>
-                <w:b/>
-                <w:bCs/>
-              </w:rPr>
-            </w:pPr>
-            <w:r>
-              <w:rPr>
-                <w:b/>
-                <w:bCs/>
-              </w:rPr>
-              <w:t>Alternative Flows</w:t>
-            </w:r>
-          </w:p>
-        </w:tc>
-        <w:tc>
-          <w:tcPr>
-            <w:tcW w:w="7175" w:type="dxa"/>
-          </w:tcPr>
-          <w:p>
-            <w:r>
-              <w:t>N/A</w:t>
-            </w:r>
-          </w:p>
-        </w:tc>
-      </w:tr>
-      <w:tr>
-        <w:tc>
-          <w:tcPr>
-            <w:tcW w:w="1954" w:type="dxa"/>
-          </w:tcPr>
-          <w:p>
-            <w:pPr>
-              <w:rPr>
-                <w:b/>
-                <w:bCs/>
-              </w:rPr>
-            </w:pPr>
-            <w:r>
-              <w:rPr>
-                <w:b/>
-                <w:bCs/>
-              </w:rPr>
-              <w:t>Post-condition</w:t>
-            </w:r>
-          </w:p>
-        </w:tc>
-        <w:tc>
-          <w:tcPr>
-            <w:tcW w:w="7175" w:type="dxa"/>
-          </w:tcPr>
-          <w:p>
-            <w:r>
-              <w:t xml:space="preserve">Each </w:t>
-            </w:r>
-            <w:r>
-              <w:t>Player</w:t>
-            </w:r>
-            <w:r>
-              <w:t xml:space="preserve"> starts the game with their allocated resources displayed, ready for gameplay.</w:t>
-            </w:r>
-          </w:p>
-        </w:tc>
-      </w:tr>
-    </w:tbl>
-    <w:p>
-      <w:pPr>
-        <w:tabs>
-          <w:tab w:val="left" w:pos="1346"/>
-        </w:tabs>
-      </w:pPr>
       <w:r>
-        <w:tab/>
-      </w:r>
-    </w:p>
-    <w:p>
-      <w:r>
-        <w:br w:type="page"/>
-      </w:r>
-    </w:p>
-    <w:p/>
-    <w:p>
-      <w:pPr>
-        <w:pStyle w:val="Heading2"/>
-        <w:numPr>
-          <w:ilvl w:val="0"/>
-          <w:numId w:val="29"/>
-        </w:numPr>
-      </w:pPr>
-      <w:r>
-        <w:t>Track Player Score</w:t>
+        <w:t xml:space="preserve"> Player Score</w:t>
       </w:r>
     </w:p>
     <w:tbl>
@@ -2099,7 +1451,16 @@
                 <w:i/>
                 <w:iCs/>
               </w:rPr>
-              <w:t>Track Player Score</w:t>
+              <w:t>Display</w:t>
+            </w:r>
+            <w:r>
+              <w:rPr>
+                <w:b/>
+                <w:bCs/>
+                <w:i/>
+                <w:iCs/>
+              </w:rPr>
+              <w:t xml:space="preserve"> Player Score</w:t>
             </w:r>
             <w:r>
               <w:rPr>
@@ -2138,16 +1499,16 @@
           </w:tcPr>
           <w:p>
             <w:r>
-              <w:t xml:space="preserve">Update the </w:t>
-            </w:r>
-            <w:r>
-              <w:t>Player</w:t>
-            </w:r>
-            <w:r>
-              <w:t>’s score based on the actions they complete during their turn, particularly after repairing potholes</w:t>
-            </w:r>
-            <w:r>
-              <w:t xml:space="preserve"> or gaining knowledge</w:t>
+              <w:t>Display the Player's score after updating it based on the actions they complete during their turn, particularly after repairing potholes</w:t>
+            </w:r>
+            <w:r>
+              <w:t xml:space="preserve">, </w:t>
+            </w:r>
+            <w:r>
+              <w:t>or gaining knowledge</w:t>
+            </w:r>
+            <w:r>
+              <w:t xml:space="preserve"> or resources</w:t>
             </w:r>
             <w:r>
               <w:t>.</w:t>
@@ -2221,10 +1582,7 @@
               </w:numPr>
             </w:pPr>
             <w:r>
-              <w:t xml:space="preserve">The Game System </w:t>
-            </w:r>
-            <w:r>
-              <w:t>adds the corresponding points to the Player’s score.</w:t>
+              <w:t>The Game System calculates the points gained from the completed action.</w:t>
             </w:r>
           </w:p>
           <w:p>
@@ -2236,6 +1594,36 @@
               </w:numPr>
             </w:pPr>
             <w:r>
+              <w:t>The Game System updates the Player'</w:t>
+            </w:r>
+            <w:r>
+              <w:t>s</w:t>
+            </w:r>
+            <w:r>
+              <w:t xml:space="preserve"> score.</w:t>
+            </w:r>
+          </w:p>
+          <w:p>
+            <w:pPr>
+              <w:pStyle w:val="ListParagraph"/>
+              <w:numPr>
+                <w:ilvl w:val="0"/>
+                <w:numId w:val="13"/>
+              </w:numPr>
+            </w:pPr>
+            <w:r>
+              <w:t>The Game System sends the updated score to the game interface.</w:t>
+            </w:r>
+          </w:p>
+          <w:p>
+            <w:pPr>
+              <w:pStyle w:val="ListParagraph"/>
+              <w:numPr>
+                <w:ilvl w:val="0"/>
+                <w:numId w:val="13"/>
+              </w:numPr>
+            </w:pPr>
+            <w:r>
               <w:t>The updated score is displayed to the Player on the game interface.</w:t>
             </w:r>
           </w:p>
@@ -2299,6 +1687,13 @@
             <w:tcW w:w="7175" w:type="dxa"/>
           </w:tcPr>
           <w:p>
+            <w:pPr>
+              <w:pStyle w:val="ListParagraph"/>
+              <w:numPr>
+                <w:ilvl w:val="0"/>
+                <w:numId w:val="46"/>
+              </w:numPr>
+            </w:pPr>
             <w:r>
               <w:t xml:space="preserve">The </w:t>
             </w:r>
@@ -2306,7 +1701,22 @@
               <w:t>Player</w:t>
             </w:r>
             <w:r>
-              <w:t>’s score is accurately updated and reflects any points gained during the turn. The updated score is displayed on the game interface.</w:t>
+              <w:t>’s score is accurately updated and reflects any points gained during the turn.</w:t>
+            </w:r>
+          </w:p>
+          <w:p>
+            <w:pPr>
+              <w:pStyle w:val="ListParagraph"/>
+              <w:numPr>
+                <w:ilvl w:val="0"/>
+                <w:numId w:val="46"/>
+              </w:numPr>
+            </w:pPr>
+            <w:r>
+              <w:t>The updated score is displayed on the game interface</w:t>
+            </w:r>
+            <w:r>
+              <w:t>, providing immediate feedback to the Player.</w:t>
             </w:r>
           </w:p>
         </w:tc>
@@ -2535,13 +1945,13 @@
               </w:numPr>
             </w:pPr>
             <w:r>
-              <w:t xml:space="preserve">The Player moves horizontally or vertically, respecting the number of rolled </w:t>
-            </w:r>
-            <w:r>
-              <w:t>square</w:t>
-            </w:r>
-            <w:r>
-              <w:t>s.</w:t>
+              <w:t>The Player moves horizontally or vertically, respecting the number</w:t>
+            </w:r>
+            <w:r>
+              <w:t xml:space="preserve"> rolled</w:t>
+            </w:r>
+            <w:r>
+              <w:t>.</w:t>
             </w:r>
           </w:p>
         </w:tc>
@@ -2610,7 +2020,15 @@
               </w:rPr>
             </w:pPr>
             <w:r>
-              <w:t xml:space="preserve">At 4, if the Player lands on a Knowledge </w:t>
+              <w:t xml:space="preserve">At 4, if the Player lands on a </w:t>
+            </w:r>
+            <w:proofErr w:type="gramStart"/>
+            <w:r>
+              <w:t>Knowledge</w:t>
+            </w:r>
+            <w:proofErr w:type="gramEnd"/>
+            <w:r>
+              <w:t xml:space="preserve"> </w:t>
             </w:r>
             <w:r>
               <w:t>square</w:t>
@@ -3348,7 +2766,15 @@
               <w:t xml:space="preserve">The </w:t>
             </w:r>
             <w:r>
-              <w:t xml:space="preserve">Player has landed on a Knowledge </w:t>
+              <w:t xml:space="preserve">Player has landed on a </w:t>
+            </w:r>
+            <w:proofErr w:type="gramStart"/>
+            <w:r>
+              <w:t>Knowledge</w:t>
+            </w:r>
+            <w:proofErr w:type="gramEnd"/>
+            <w:r>
+              <w:t xml:space="preserve"> </w:t>
             </w:r>
             <w:r>
               <w:t>square</w:t>
@@ -3393,7 +2819,15 @@
               </w:numPr>
             </w:pPr>
             <w:r>
-              <w:t xml:space="preserve">The Game System detects that the Player has landed on a Knowledge </w:t>
+              <w:t xml:space="preserve">The Game System detects that the Player has landed on a </w:t>
+            </w:r>
+            <w:proofErr w:type="gramStart"/>
+            <w:r>
+              <w:t>Knowledge</w:t>
+            </w:r>
+            <w:proofErr w:type="gramEnd"/>
+            <w:r>
+              <w:t xml:space="preserve"> </w:t>
             </w:r>
             <w:r>
               <w:t>square</w:t>
@@ -5230,6 +4664,293 @@
       </w:tr>
     </w:tbl>
     <w:p/>
+    <w:p/>
+    <w:p/>
+    <w:p/>
+    <w:p>
+      <w:pPr>
+        <w:pStyle w:val="Heading2"/>
+        <w:numPr>
+          <w:ilvl w:val="0"/>
+          <w:numId w:val="30"/>
+        </w:numPr>
+      </w:pPr>
+      <w:r>
+        <w:t>Adjust Point Values</w:t>
+      </w:r>
+    </w:p>
+    <w:tbl>
+      <w:tblPr>
+        <w:tblStyle w:val="TableGrid"/>
+        <w:tblW w:w="0" w:type="auto"/>
+        <w:tblLook w:val="04A0" w:firstRow="1" w:lastRow="0" w:firstColumn="1" w:lastColumn="0" w:noHBand="0" w:noVBand="1"/>
+      </w:tblPr>
+      <w:tblGrid>
+        <w:gridCol w:w="1944"/>
+        <w:gridCol w:w="7072"/>
+      </w:tblGrid>
+      <w:tr>
+        <w:trPr>
+          <w:trHeight w:val="300"/>
+        </w:trPr>
+        <w:tc>
+          <w:tcPr>
+            <w:tcW w:w="9129" w:type="dxa"/>
+            <w:gridSpan w:val="2"/>
+          </w:tcPr>
+          <w:p>
+            <w:pPr>
+              <w:rPr>
+                <w:b/>
+                <w:bCs/>
+              </w:rPr>
+            </w:pPr>
+            <w:r>
+              <w:rPr>
+                <w:b/>
+                <w:bCs/>
+              </w:rPr>
+              <w:t xml:space="preserve">Flow of Events for the </w:t>
+            </w:r>
+            <w:r>
+              <w:rPr>
+                <w:b/>
+                <w:bCs/>
+                <w:i/>
+                <w:iCs/>
+              </w:rPr>
+              <w:t>Adjust Point Values</w:t>
+            </w:r>
+            <w:r>
+              <w:rPr>
+                <w:b/>
+                <w:bCs/>
+              </w:rPr>
+              <w:t xml:space="preserve"> use-case</w:t>
+            </w:r>
+          </w:p>
+        </w:tc>
+      </w:tr>
+      <w:tr>
+        <w:trPr>
+          <w:trHeight w:val="300"/>
+        </w:trPr>
+        <w:tc>
+          <w:tcPr>
+            <w:tcW w:w="1954" w:type="dxa"/>
+          </w:tcPr>
+          <w:p>
+            <w:pPr>
+              <w:rPr>
+                <w:b/>
+                <w:bCs/>
+              </w:rPr>
+            </w:pPr>
+            <w:r>
+              <w:rPr>
+                <w:b/>
+                <w:bCs/>
+              </w:rPr>
+              <w:t>Objective</w:t>
+            </w:r>
+          </w:p>
+        </w:tc>
+        <w:tc>
+          <w:tcPr>
+            <w:tcW w:w="7175" w:type="dxa"/>
+          </w:tcPr>
+          <w:p>
+            <w:r>
+              <w:t>Customise the scoring system to adjust difficulty and game dynamics.</w:t>
+            </w:r>
+          </w:p>
+        </w:tc>
+      </w:tr>
+      <w:tr>
+        <w:trPr>
+          <w:trHeight w:val="300"/>
+        </w:trPr>
+        <w:tc>
+          <w:tcPr>
+            <w:tcW w:w="1954" w:type="dxa"/>
+          </w:tcPr>
+          <w:p>
+            <w:pPr>
+              <w:rPr>
+                <w:b/>
+                <w:bCs/>
+              </w:rPr>
+            </w:pPr>
+            <w:r>
+              <w:rPr>
+                <w:b/>
+                <w:bCs/>
+              </w:rPr>
+              <w:t>Precondition</w:t>
+            </w:r>
+          </w:p>
+        </w:tc>
+        <w:tc>
+          <w:tcPr>
+            <w:tcW w:w="7175" w:type="dxa"/>
+          </w:tcPr>
+          <w:p>
+            <w:r>
+              <w:t>The game is in setup mode, and no gameplay has started.</w:t>
+            </w:r>
+          </w:p>
+        </w:tc>
+      </w:tr>
+      <w:tr>
+        <w:trPr>
+          <w:trHeight w:val="300"/>
+        </w:trPr>
+        <w:tc>
+          <w:tcPr>
+            <w:tcW w:w="1954" w:type="dxa"/>
+          </w:tcPr>
+          <w:p>
+            <w:pPr>
+              <w:rPr>
+                <w:b/>
+                <w:bCs/>
+              </w:rPr>
+            </w:pPr>
+            <w:r>
+              <w:rPr>
+                <w:b/>
+                <w:bCs/>
+              </w:rPr>
+              <w:t>Main Flow</w:t>
+            </w:r>
+          </w:p>
+        </w:tc>
+        <w:tc>
+          <w:tcPr>
+            <w:tcW w:w="7175" w:type="dxa"/>
+          </w:tcPr>
+          <w:p>
+            <w:pPr>
+              <w:pStyle w:val="ListParagraph"/>
+              <w:numPr>
+                <w:ilvl w:val="0"/>
+                <w:numId w:val="7"/>
+              </w:numPr>
+            </w:pPr>
+            <w:r>
+              <w:t>The Player hosting the game accesses the game settings menu.</w:t>
+            </w:r>
+          </w:p>
+          <w:p>
+            <w:pPr>
+              <w:pStyle w:val="ListParagraph"/>
+              <w:numPr>
+                <w:ilvl w:val="0"/>
+                <w:numId w:val="7"/>
+              </w:numPr>
+            </w:pPr>
+            <w:r>
+              <w:t>The host adjusts point values for pothole types:</w:t>
+            </w:r>
+          </w:p>
+          <w:p>
+            <w:pPr>
+              <w:pStyle w:val="ListParagraph"/>
+              <w:numPr>
+                <w:ilvl w:val="1"/>
+                <w:numId w:val="7"/>
+              </w:numPr>
+            </w:pPr>
+            <w:r>
+              <w:t>e.g., increasing a small pothole’s point value from 1 to 2.</w:t>
+            </w:r>
+          </w:p>
+          <w:p>
+            <w:pPr>
+              <w:pStyle w:val="ListParagraph"/>
+              <w:numPr>
+                <w:ilvl w:val="0"/>
+                <w:numId w:val="7"/>
+              </w:numPr>
+            </w:pPr>
+            <w:r>
+              <w:t>The Game System saves the new values, and Players are notified of the changes.</w:t>
+            </w:r>
+          </w:p>
+        </w:tc>
+      </w:tr>
+      <w:tr>
+        <w:trPr>
+          <w:trHeight w:val="300"/>
+        </w:trPr>
+        <w:tc>
+          <w:tcPr>
+            <w:tcW w:w="1954" w:type="dxa"/>
+          </w:tcPr>
+          <w:p>
+            <w:pPr>
+              <w:rPr>
+                <w:b/>
+                <w:bCs/>
+              </w:rPr>
+            </w:pPr>
+            <w:r>
+              <w:rPr>
+                <w:b/>
+                <w:bCs/>
+              </w:rPr>
+              <w:t>Alternative Flows</w:t>
+            </w:r>
+          </w:p>
+        </w:tc>
+        <w:tc>
+          <w:tcPr>
+            <w:tcW w:w="7175" w:type="dxa"/>
+          </w:tcPr>
+          <w:p>
+            <w:r>
+              <w:t>At 2, if the host chooses not to adjust any values, the game proceeds with default settings.</w:t>
+            </w:r>
+          </w:p>
+        </w:tc>
+      </w:tr>
+      <w:tr>
+        <w:trPr>
+          <w:trHeight w:val="300"/>
+        </w:trPr>
+        <w:tc>
+          <w:tcPr>
+            <w:tcW w:w="1954" w:type="dxa"/>
+          </w:tcPr>
+          <w:p>
+            <w:pPr>
+              <w:rPr>
+                <w:b/>
+                <w:bCs/>
+              </w:rPr>
+            </w:pPr>
+            <w:r>
+              <w:rPr>
+                <w:b/>
+                <w:bCs/>
+              </w:rPr>
+              <w:t>Post-condition</w:t>
+            </w:r>
+          </w:p>
+        </w:tc>
+        <w:tc>
+          <w:tcPr>
+            <w:tcW w:w="7175" w:type="dxa"/>
+          </w:tcPr>
+          <w:p>
+            <w:r>
+              <w:t>The game settings are locked, and the adjusted scoring system applies to the gameplay.</w:t>
+            </w:r>
+          </w:p>
+        </w:tc>
+      </w:tr>
+    </w:tbl>
+    <w:p/>
     <w:sectPr>
       <w:pgSz w:w="11906" w:h="16838"/>
       <w:pgMar w:top="1440" w:right="1440" w:bottom="1440" w:left="1440" w:header="708" w:footer="708" w:gutter="0"/>
@@ -9146,6 +8867,119 @@
     </w:lvl>
   </w:abstractNum>
   <w:abstractNum w:abstractNumId="40" w15:restartNumberingAfterBreak="0">
+    <w:nsid w:val="78E1328A"/>
+    <w:multiLevelType w:val="hybridMultilevel"/>
+    <w:tmpl w:val="32FECB0E"/>
+    <w:lvl w:ilvl="0" w:tplc="08090001">
+      <w:start w:val="1"/>
+      <w:numFmt w:val="bullet"/>
+      <w:lvlText w:val=""/>
+      <w:lvlJc w:val="left"/>
+      <w:pPr>
+        <w:ind w:left="720" w:hanging="360"/>
+      </w:pPr>
+      <w:rPr>
+        <w:rFonts w:ascii="Symbol" w:hAnsi="Symbol" w:hint="default"/>
+      </w:rPr>
+    </w:lvl>
+    <w:lvl w:ilvl="1" w:tplc="08090003" w:tentative="1">
+      <w:start w:val="1"/>
+      <w:numFmt w:val="bullet"/>
+      <w:lvlText w:val="o"/>
+      <w:lvlJc w:val="left"/>
+      <w:pPr>
+        <w:ind w:left="1440" w:hanging="360"/>
+      </w:pPr>
+      <w:rPr>
+        <w:rFonts w:ascii="Courier New" w:hAnsi="Courier New" w:cs="Courier New" w:hint="default"/>
+      </w:rPr>
+    </w:lvl>
+    <w:lvl w:ilvl="2" w:tplc="08090005" w:tentative="1">
+      <w:start w:val="1"/>
+      <w:numFmt w:val="bullet"/>
+      <w:lvlText w:val=""/>
+      <w:lvlJc w:val="left"/>
+      <w:pPr>
+        <w:ind w:left="2160" w:hanging="360"/>
+      </w:pPr>
+      <w:rPr>
+        <w:rFonts w:ascii="Wingdings" w:hAnsi="Wingdings" w:hint="default"/>
+      </w:rPr>
+    </w:lvl>
+    <w:lvl w:ilvl="3" w:tplc="08090001" w:tentative="1">
+      <w:start w:val="1"/>
+      <w:numFmt w:val="bullet"/>
+      <w:lvlText w:val=""/>
+      <w:lvlJc w:val="left"/>
+      <w:pPr>
+        <w:ind w:left="2880" w:hanging="360"/>
+      </w:pPr>
+      <w:rPr>
+        <w:rFonts w:ascii="Symbol" w:hAnsi="Symbol" w:hint="default"/>
+      </w:rPr>
+    </w:lvl>
+    <w:lvl w:ilvl="4" w:tplc="08090003" w:tentative="1">
+      <w:start w:val="1"/>
+      <w:numFmt w:val="bullet"/>
+      <w:lvlText w:val="o"/>
+      <w:lvlJc w:val="left"/>
+      <w:pPr>
+        <w:ind w:left="3600" w:hanging="360"/>
+      </w:pPr>
+      <w:rPr>
+        <w:rFonts w:ascii="Courier New" w:hAnsi="Courier New" w:cs="Courier New" w:hint="default"/>
+      </w:rPr>
+    </w:lvl>
+    <w:lvl w:ilvl="5" w:tplc="08090005" w:tentative="1">
+      <w:start w:val="1"/>
+      <w:numFmt w:val="bullet"/>
+      <w:lvlText w:val=""/>
+      <w:lvlJc w:val="left"/>
+      <w:pPr>
+        <w:ind w:left="4320" w:hanging="360"/>
+      </w:pPr>
+      <w:rPr>
+        <w:rFonts w:ascii="Wingdings" w:hAnsi="Wingdings" w:hint="default"/>
+      </w:rPr>
+    </w:lvl>
+    <w:lvl w:ilvl="6" w:tplc="08090001" w:tentative="1">
+      <w:start w:val="1"/>
+      <w:numFmt w:val="bullet"/>
+      <w:lvlText w:val=""/>
+      <w:lvlJc w:val="left"/>
+      <w:pPr>
+        <w:ind w:left="5040" w:hanging="360"/>
+      </w:pPr>
+      <w:rPr>
+        <w:rFonts w:ascii="Symbol" w:hAnsi="Symbol" w:hint="default"/>
+      </w:rPr>
+    </w:lvl>
+    <w:lvl w:ilvl="7" w:tplc="08090003" w:tentative="1">
+      <w:start w:val="1"/>
+      <w:numFmt w:val="bullet"/>
+      <w:lvlText w:val="o"/>
+      <w:lvlJc w:val="left"/>
+      <w:pPr>
+        <w:ind w:left="5760" w:hanging="360"/>
+      </w:pPr>
+      <w:rPr>
+        <w:rFonts w:ascii="Courier New" w:hAnsi="Courier New" w:cs="Courier New" w:hint="default"/>
+      </w:rPr>
+    </w:lvl>
+    <w:lvl w:ilvl="8" w:tplc="08090005" w:tentative="1">
+      <w:start w:val="1"/>
+      <w:numFmt w:val="bullet"/>
+      <w:lvlText w:val=""/>
+      <w:lvlJc w:val="left"/>
+      <w:pPr>
+        <w:ind w:left="6480" w:hanging="360"/>
+      </w:pPr>
+      <w:rPr>
+        <w:rFonts w:ascii="Wingdings" w:hAnsi="Wingdings" w:hint="default"/>
+      </w:rPr>
+    </w:lvl>
+  </w:abstractNum>
+  <w:abstractNum w:abstractNumId="41" w15:restartNumberingAfterBreak="0">
     <w:nsid w:val="7A8063DA"/>
     <w:multiLevelType w:val="hybridMultilevel"/>
     <w:tmpl w:val="DE24B80A"/>
@@ -9258,7 +9092,7 @@
       </w:rPr>
     </w:lvl>
   </w:abstractNum>
-  <w:abstractNum w:abstractNumId="41" w15:restartNumberingAfterBreak="0">
+  <w:abstractNum w:abstractNumId="42" w15:restartNumberingAfterBreak="0">
     <w:nsid w:val="7D226459"/>
     <w:multiLevelType w:val="hybridMultilevel"/>
     <w:tmpl w:val="7DBACB76"/>
@@ -9347,7 +9181,7 @@
       </w:pPr>
     </w:lvl>
   </w:abstractNum>
-  <w:abstractNum w:abstractNumId="42" w15:restartNumberingAfterBreak="0">
+  <w:abstractNum w:abstractNumId="43" w15:restartNumberingAfterBreak="0">
     <w:nsid w:val="7D987A01"/>
     <w:multiLevelType w:val="hybridMultilevel"/>
     <w:tmpl w:val="A740EE9A"/>
@@ -9460,7 +9294,7 @@
       </w:rPr>
     </w:lvl>
   </w:abstractNum>
-  <w:abstractNum w:abstractNumId="43" w15:restartNumberingAfterBreak="0">
+  <w:abstractNum w:abstractNumId="44" w15:restartNumberingAfterBreak="0">
     <w:nsid w:val="7E560DCF"/>
     <w:multiLevelType w:val="hybridMultilevel"/>
     <w:tmpl w:val="0FAC991E"/>
@@ -9546,7 +9380,7 @@
       </w:pPr>
     </w:lvl>
   </w:abstractNum>
-  <w:abstractNum w:abstractNumId="44" w15:restartNumberingAfterBreak="0">
+  <w:abstractNum w:abstractNumId="45" w15:restartNumberingAfterBreak="0">
     <w:nsid w:val="7EC22440"/>
     <w:multiLevelType w:val="hybridMultilevel"/>
     <w:tmpl w:val="CDB654C8"/>
@@ -9678,7 +9512,7 @@
     <w:abstractNumId w:val="32"/>
   </w:num>
   <w:num w:numId="7" w16cid:durableId="1759205439">
-    <w:abstractNumId w:val="43"/>
+    <w:abstractNumId w:val="44"/>
   </w:num>
   <w:num w:numId="8" w16cid:durableId="1086222159">
     <w:abstractNumId w:val="7"/>
@@ -9717,7 +9551,7 @@
     <w:abstractNumId w:val="0"/>
   </w:num>
   <w:num w:numId="20" w16cid:durableId="1949971254">
-    <w:abstractNumId w:val="41"/>
+    <w:abstractNumId w:val="42"/>
   </w:num>
   <w:num w:numId="21" w16cid:durableId="120467301">
     <w:abstractNumId w:val="16"/>
@@ -9774,13 +9608,13 @@
     <w:abstractNumId w:val="18"/>
   </w:num>
   <w:num w:numId="39" w16cid:durableId="1753311045">
-    <w:abstractNumId w:val="44"/>
+    <w:abstractNumId w:val="45"/>
   </w:num>
   <w:num w:numId="40" w16cid:durableId="560871877">
-    <w:abstractNumId w:val="42"/>
+    <w:abstractNumId w:val="43"/>
   </w:num>
   <w:num w:numId="41" w16cid:durableId="441653532">
-    <w:abstractNumId w:val="40"/>
+    <w:abstractNumId w:val="41"/>
   </w:num>
   <w:num w:numId="42" w16cid:durableId="1966500208">
     <w:abstractNumId w:val="2"/>
@@ -9793,6 +9627,9 @@
   </w:num>
   <w:num w:numId="45" w16cid:durableId="1773738663">
     <w:abstractNumId w:val="14"/>
+  </w:num>
+  <w:num w:numId="46" w16cid:durableId="426846753">
+    <w:abstractNumId w:val="40"/>
   </w:num>
 </w:numbering>
 </file>
@@ -11074,25 +10911,6 @@
 </file>
 
 <file path=customXml/item1.xml><?xml version="1.0" encoding="utf-8"?>
-<b:Sources xmlns:b="http://schemas.openxmlformats.org/officeDocument/2006/bibliography" xmlns="http://schemas.openxmlformats.org/officeDocument/2006/bibliography" SelectedStyle="\APASixthEditionOfficeOnline.xsl" StyleName="APA" Version="6"/>
-</file>
-
-<file path=customXml/item2.xml><?xml version="1.0" encoding="utf-8"?>
-<?mso-contentType ?>
-<FormTemplates xmlns="http://schemas.microsoft.com/sharepoint/v3/contenttype/forms">
-  <Display>DocumentLibraryForm</Display>
-  <Edit>DocumentLibraryForm</Edit>
-  <New>DocumentLibraryForm</New>
-</FormTemplates>
-</file>
-
-<file path=customXml/item3.xml><?xml version="1.0" encoding="utf-8"?>
-<p:properties xmlns:p="http://schemas.microsoft.com/office/2006/metadata/properties" xmlns:xsi="http://www.w3.org/2001/XMLSchema-instance" xmlns:pc="http://schemas.microsoft.com/office/infopath/2007/PartnerControls">
-  <documentManagement/>
-</p:properties>
-</file>
-
-<file path=customXml/item4.xml><?xml version="1.0" encoding="utf-8"?>
 <ct:contentTypeSchema xmlns:ct="http://schemas.microsoft.com/office/2006/metadata/contentType" xmlns:ma="http://schemas.microsoft.com/office/2006/metadata/properties/metaAttributes" ct:_="" ma:_="" ma:contentTypeName="Document" ma:contentTypeID="0x01010052CC15FBED54A04E925A2B0FB273278F" ma:contentTypeVersion="8" ma:contentTypeDescription="Create a new document." ma:contentTypeScope="" ma:versionID="af798841d90423623a3034ee557406e4">
   <xsd:schema xmlns:xsd="http://www.w3.org/2001/XMLSchema" xmlns:xs="http://www.w3.org/2001/XMLSchema" xmlns:p="http://schemas.microsoft.com/office/2006/metadata/properties" xmlns:ns2="586a42f0-10ec-49f4-8ca3-6239ed70bca6" targetNamespace="http://schemas.microsoft.com/office/2006/metadata/properties" ma:root="true" ma:fieldsID="d08e39c663eacde56480326cfef08329" ns2:_="">
     <xsd:import namespace="586a42f0-10ec-49f4-8ca3-6239ed70bca6"/>
@@ -11260,23 +11078,44 @@
 </ct:contentTypeSchema>
 </file>
 
+<file path=customXml/item2.xml><?xml version="1.0" encoding="utf-8"?>
+<p:properties xmlns:p="http://schemas.microsoft.com/office/2006/metadata/properties" xmlns:xsi="http://www.w3.org/2001/XMLSchema-instance" xmlns:pc="http://schemas.microsoft.com/office/infopath/2007/PartnerControls">
+  <documentManagement/>
+</p:properties>
+</file>
+
+<file path=customXml/item3.xml><?xml version="1.0" encoding="utf-8"?>
+<?mso-contentType ?>
+<FormTemplates xmlns="http://schemas.microsoft.com/sharepoint/v3/contenttype/forms">
+  <Display>DocumentLibraryForm</Display>
+  <Edit>DocumentLibraryForm</Edit>
+  <New>DocumentLibraryForm</New>
+</FormTemplates>
+</file>
+
+<file path=customXml/item4.xml><?xml version="1.0" encoding="utf-8"?>
+<b:Sources xmlns:b="http://schemas.openxmlformats.org/officeDocument/2006/bibliography" xmlns="http://schemas.openxmlformats.org/officeDocument/2006/bibliography" SelectedStyle="\APASixthEditionOfficeOnline.xsl" StyleName="APA" Version="6"/>
+</file>
+
 <file path=customXml/itemProps1.xml><?xml version="1.0" encoding="utf-8"?>
-<ds:datastoreItem xmlns:ds="http://schemas.openxmlformats.org/officeDocument/2006/customXml" ds:itemID="{C727A9BA-713E-43C4-AA03-9758F3970B76}">
+<ds:datastoreItem xmlns:ds="http://schemas.openxmlformats.org/officeDocument/2006/customXml" ds:itemID="{6BD77F62-EF0B-4EF7-A85D-A323C24B5168}">
   <ds:schemaRefs>
-    <ds:schemaRef ds:uri="http://schemas.openxmlformats.org/officeDocument/2006/bibliography"/>
+    <ds:schemaRef ds:uri="http://schemas.microsoft.com/office/2006/metadata/contentType"/>
+    <ds:schemaRef ds:uri="http://schemas.microsoft.com/office/2006/metadata/properties/metaAttributes"/>
+    <ds:schemaRef ds:uri="http://www.w3.org/2001/XMLSchema"/>
+    <ds:schemaRef ds:uri="http://schemas.microsoft.com/office/2006/metadata/properties"/>
+    <ds:schemaRef ds:uri="586a42f0-10ec-49f4-8ca3-6239ed70bca6"/>
+    <ds:schemaRef ds:uri="http://schemas.microsoft.com/office/2006/documentManagement/types"/>
+    <ds:schemaRef ds:uri="http://schemas.microsoft.com/office/infopath/2007/PartnerControls"/>
+    <ds:schemaRef ds:uri="http://schemas.openxmlformats.org/package/2006/metadata/core-properties"/>
+    <ds:schemaRef ds:uri="http://purl.org/dc/elements/1.1/"/>
+    <ds:schemaRef ds:uri="http://purl.org/dc/terms/"/>
+    <ds:schemaRef ds:uri="http://schemas.microsoft.com/internal/obd"/>
   </ds:schemaRefs>
 </ds:datastoreItem>
 </file>
 
 <file path=customXml/itemProps2.xml><?xml version="1.0" encoding="utf-8"?>
-<ds:datastoreItem xmlns:ds="http://schemas.openxmlformats.org/officeDocument/2006/customXml" ds:itemID="{A9928734-2535-4D27-B34F-6A5994F3EF63}">
-  <ds:schemaRefs>
-    <ds:schemaRef ds:uri="http://schemas.microsoft.com/sharepoint/v3/contenttype/forms"/>
-  </ds:schemaRefs>
-</ds:datastoreItem>
-</file>
-
-<file path=customXml/itemProps3.xml><?xml version="1.0" encoding="utf-8"?>
 <ds:datastoreItem xmlns:ds="http://schemas.openxmlformats.org/officeDocument/2006/customXml" ds:itemID="{FDD1FA47-72F0-447B-8450-8A4528556CD3}">
   <ds:schemaRefs>
     <ds:schemaRef ds:uri="http://www.w3.org/XML/1998/namespace"/>
@@ -11292,20 +11131,18 @@
 </ds:datastoreItem>
 </file>
 
+<file path=customXml/itemProps3.xml><?xml version="1.0" encoding="utf-8"?>
+<ds:datastoreItem xmlns:ds="http://schemas.openxmlformats.org/officeDocument/2006/customXml" ds:itemID="{A9928734-2535-4D27-B34F-6A5994F3EF63}">
+  <ds:schemaRefs>
+    <ds:schemaRef ds:uri="http://schemas.microsoft.com/sharepoint/v3/contenttype/forms"/>
+  </ds:schemaRefs>
+</ds:datastoreItem>
+</file>
+
 <file path=customXml/itemProps4.xml><?xml version="1.0" encoding="utf-8"?>
-<ds:datastoreItem xmlns:ds="http://schemas.openxmlformats.org/officeDocument/2006/customXml" ds:itemID="{6BD77F62-EF0B-4EF7-A85D-A323C24B5168}">
+<ds:datastoreItem xmlns:ds="http://schemas.openxmlformats.org/officeDocument/2006/customXml" ds:itemID="{C727A9BA-713E-43C4-AA03-9758F3970B76}">
   <ds:schemaRefs>
-    <ds:schemaRef ds:uri="http://schemas.microsoft.com/office/2006/metadata/contentType"/>
-    <ds:schemaRef ds:uri="http://schemas.microsoft.com/office/2006/metadata/properties/metaAttributes"/>
-    <ds:schemaRef ds:uri="http://www.w3.org/2001/XMLSchema"/>
-    <ds:schemaRef ds:uri="http://schemas.microsoft.com/office/2006/metadata/properties"/>
-    <ds:schemaRef ds:uri="586a42f0-10ec-49f4-8ca3-6239ed70bca6"/>
-    <ds:schemaRef ds:uri="http://schemas.microsoft.com/office/2006/documentManagement/types"/>
-    <ds:schemaRef ds:uri="http://schemas.microsoft.com/office/infopath/2007/PartnerControls"/>
-    <ds:schemaRef ds:uri="http://schemas.openxmlformats.org/package/2006/metadata/core-properties"/>
-    <ds:schemaRef ds:uri="http://purl.org/dc/elements/1.1/"/>
-    <ds:schemaRef ds:uri="http://purl.org/dc/terms/"/>
-    <ds:schemaRef ds:uri="http://schemas.microsoft.com/internal/obd"/>
+    <ds:schemaRef ds:uri="http://schemas.openxmlformats.org/officeDocument/2006/bibliography"/>
   </ds:schemaRefs>
 </ds:datastoreItem>
 </file>
</xml_diff>

<commit_message>
Uploaded final version for semester 1
</commit_message>
<xml_diff>
--- a/Deliverables/Semester 1/PDF Report/Use cases/Use case descriptions.docx
+++ b/Deliverables/Semester 1/PDF Report/Use cases/Use case descriptions.docx
@@ -1,6 +1,6 @@
 
 <file path=word/document.xml><?xml version="1.0" encoding="utf-8"?>
-<w:document xmlns:wpc="http://schemas.microsoft.com/office/word/2010/wordprocessingCanvas" xmlns:cx="http://schemas.microsoft.com/office/drawing/2014/chartex" xmlns:cx1="http://schemas.microsoft.com/office/drawing/2015/9/8/chartex" xmlns:cx2="http://schemas.microsoft.com/office/drawing/2015/10/21/chartex" xmlns:cx3="http://schemas.microsoft.com/office/drawing/2016/5/9/chartex" xmlns:cx4="http://schemas.microsoft.com/office/drawing/2016/5/10/chartex" xmlns:cx5="http://schemas.microsoft.com/office/drawing/2016/5/11/chartex" xmlns:cx6="http://schemas.microsoft.com/office/drawing/2016/5/12/chartex" xmlns:cx7="http://schemas.microsoft.com/office/drawing/2016/5/13/chartex" xmlns:cx8="http://schemas.microsoft.com/office/drawing/2016/5/14/chartex" xmlns:mc="http://schemas.openxmlformats.org/markup-compatibility/2006" xmlns:aink="http://schemas.microsoft.com/office/drawing/2016/ink" xmlns:am3d="http://schemas.microsoft.com/office/drawing/2017/model3d" xmlns:o="urn:schemas-microsoft-com:office:office" xmlns:oel="http://schemas.microsoft.com/office/2019/extlst" xmlns:r="http://schemas.openxmlformats.org/officeDocument/2006/relationships" xmlns:m="http://schemas.openxmlformats.org/officeDocument/2006/math" xmlns:v="urn:schemas-microsoft-com:vml" xmlns:wp14="http://schemas.microsoft.com/office/word/2010/wordprocessingDrawing" xmlns:wp="http://schemas.openxmlformats.org/drawingml/2006/wordprocessingDrawing" xmlns:w10="urn:schemas-microsoft-com:office:word" xmlns:w="http://schemas.openxmlformats.org/wordprocessingml/2006/main" xmlns:w14="http://schemas.microsoft.com/office/word/2010/wordml" xmlns:w15="http://schemas.microsoft.com/office/word/2012/wordml" xmlns:w16cex="http://schemas.microsoft.com/office/word/2018/wordml/cex" xmlns:w16cid="http://schemas.microsoft.com/office/word/2016/wordml/cid" xmlns:w16="http://schemas.microsoft.com/office/word/2018/wordml" xmlns:w16du="http://schemas.microsoft.com/office/word/2023/wordml/word16du" xmlns:w16sdtdh="http://schemas.microsoft.com/office/word/2020/wordml/sdtdatahash" xmlns:w16se="http://schemas.microsoft.com/office/word/2015/wordml/symex" xmlns:wpg="http://schemas.microsoft.com/office/word/2010/wordprocessingGroup" xmlns:wpi="http://schemas.microsoft.com/office/word/2010/wordprocessingInk" xmlns:wne="http://schemas.microsoft.com/office/word/2006/wordml" xmlns:wps="http://schemas.microsoft.com/office/word/2010/wordprocessingShape" mc:Ignorable="w14 w15 w16se w16cid w16 w16cex w16sdtdh w16du wp14">
+<w:document xmlns:wpc="http://schemas.microsoft.com/office/word/2010/wordprocessingCanvas" xmlns:cx="http://schemas.microsoft.com/office/drawing/2014/chartex" xmlns:cx1="http://schemas.microsoft.com/office/drawing/2015/9/8/chartex" xmlns:cx2="http://schemas.microsoft.com/office/drawing/2015/10/21/chartex" xmlns:cx3="http://schemas.microsoft.com/office/drawing/2016/5/9/chartex" xmlns:cx4="http://schemas.microsoft.com/office/drawing/2016/5/10/chartex" xmlns:cx5="http://schemas.microsoft.com/office/drawing/2016/5/11/chartex" xmlns:cx6="http://schemas.microsoft.com/office/drawing/2016/5/12/chartex" xmlns:cx7="http://schemas.microsoft.com/office/drawing/2016/5/13/chartex" xmlns:cx8="http://schemas.microsoft.com/office/drawing/2016/5/14/chartex" xmlns:mc="http://schemas.openxmlformats.org/markup-compatibility/2006" xmlns:aink="http://schemas.microsoft.com/office/drawing/2016/ink" xmlns:am3d="http://schemas.microsoft.com/office/drawing/2017/model3d" xmlns:o="urn:schemas-microsoft-com:office:office" xmlns:oel="http://schemas.microsoft.com/office/2019/extlst" xmlns:r="http://schemas.openxmlformats.org/officeDocument/2006/relationships" xmlns:m="http://schemas.openxmlformats.org/officeDocument/2006/math" xmlns:v="urn:schemas-microsoft-com:vml" xmlns:wp14="http://schemas.microsoft.com/office/word/2010/wordprocessingDrawing" xmlns:wp="http://schemas.openxmlformats.org/drawingml/2006/wordprocessingDrawing" xmlns:w10="urn:schemas-microsoft-com:office:word" xmlns:w="http://schemas.openxmlformats.org/wordprocessingml/2006/main" xmlns:w14="http://schemas.microsoft.com/office/word/2010/wordml" xmlns:w15="http://schemas.microsoft.com/office/word/2012/wordml" xmlns:w16cex="http://schemas.microsoft.com/office/word/2018/wordml/cex" xmlns:w16cid="http://schemas.microsoft.com/office/word/2016/wordml/cid" xmlns:w16="http://schemas.microsoft.com/office/word/2018/wordml" xmlns:w16du="http://schemas.microsoft.com/office/word/2023/wordml/word16du" xmlns:w16sdtdh="http://schemas.microsoft.com/office/word/2020/wordml/sdtdatahash" xmlns:w16se="http://schemas.microsoft.com/office/word/2015/wordml/symex" xmlns:wpg="http://schemas.microsoft.com/office/word/2010/wordprocessingGroup" xmlns:wpi="http://schemas.microsoft.com/office/word/2010/wordprocessingInk" xmlns:wne="http://schemas.microsoft.com/office/word/2006/wordml" xmlns:wps="http://schemas.microsoft.com/office/word/2010/wordprocessingShape" xmlns:a="http://schemas.openxmlformats.org/drawingml/2006/main" xmlns:pic="http://schemas.openxmlformats.org/drawingml/2006/picture" xmlns:a14="http://schemas.microsoft.com/office/drawing/2010/main" mc:Ignorable="w14 w15 w16se w16cid w16 w16cex w16sdtdh w16du wp14">
   <w:body>
     <w:tbl>
       <w:tblPr>
@@ -27,7 +27,7 @@
                 <w:bCs/>
               </w:rPr>
             </w:pPr>
-            <w:bookmarkStart w:id="0" w:name="_Hlk181439515"/>
+            <w:bookmarkStart w:name="_Hlk181439515" w:id="0"/>
             <w:r>
               <w:rPr>
                 <w:b/>
@@ -231,7 +231,7 @@
     <w:p>
       <w:pPr>
         <w:rPr>
-          <w:rFonts w:asciiTheme="majorHAnsi" w:eastAsiaTheme="majorEastAsia" w:hAnsiTheme="majorHAnsi" w:cstheme="majorBidi"/>
+          <w:rFonts w:asciiTheme="majorHAnsi" w:hAnsiTheme="majorHAnsi" w:eastAsiaTheme="majorEastAsia" w:cstheme="majorBidi"/>
           <w:color w:val="0F4761" w:themeColor="accent1" w:themeShade="BF"/>
           <w:sz w:val="40"/>
           <w:szCs w:val="40"/>
@@ -249,7 +249,7 @@
           <w:noProof/>
         </w:rPr>
         <w:drawing>
-          <wp:anchor distT="0" distB="0" distL="114300" distR="114300" simplePos="0" relativeHeight="251658240" behindDoc="0" locked="0" layoutInCell="1" allowOverlap="1" wp14:anchorId="09ABECF1" wp14:editId="6714299C">
+          <wp:anchor distT="0" distB="0" distL="114300" distR="114300" simplePos="0" relativeHeight="251658240" behindDoc="0" locked="0" layoutInCell="1" allowOverlap="1" wp14:anchorId="09ABECF1" wp14:editId="6F3C7009">
             <wp:simplePos x="0" y="0"/>
             <wp:positionH relativeFrom="margin">
               <wp:align>left</wp:align>
@@ -359,6 +359,7 @@
           <w:tcPr>
             <w:tcW w:w="9129" w:type="dxa"/>
             <w:gridSpan w:val="2"/>
+            <w:tcMar/>
           </w:tcPr>
           <w:p>
             <w:pPr>
@@ -404,6 +405,7 @@
         <w:tc>
           <w:tcPr>
             <w:tcW w:w="1954" w:type="dxa"/>
+            <w:tcMar/>
           </w:tcPr>
           <w:p>
             <w:pPr>
@@ -424,6 +426,7 @@
         <w:tc>
           <w:tcPr>
             <w:tcW w:w="7175" w:type="dxa"/>
+            <w:tcMar/>
           </w:tcPr>
           <w:p>
             <w:r>
@@ -448,6 +451,7 @@
         <w:tc>
           <w:tcPr>
             <w:tcW w:w="1954" w:type="dxa"/>
+            <w:tcMar/>
           </w:tcPr>
           <w:p>
             <w:pPr>
@@ -468,6 +472,7 @@
         <w:tc>
           <w:tcPr>
             <w:tcW w:w="7175" w:type="dxa"/>
+            <w:tcMar/>
           </w:tcPr>
           <w:p>
             <w:r>
@@ -486,6 +491,7 @@
         <w:tc>
           <w:tcPr>
             <w:tcW w:w="1954" w:type="dxa"/>
+            <w:tcMar/>
           </w:tcPr>
           <w:p>
             <w:pPr>
@@ -506,6 +512,7 @@
         <w:tc>
           <w:tcPr>
             <w:tcW w:w="7175" w:type="dxa"/>
+            <w:tcMar/>
           </w:tcPr>
           <w:p>
             <w:pPr>
@@ -573,6 +580,7 @@
         <w:tc>
           <w:tcPr>
             <w:tcW w:w="1954" w:type="dxa"/>
+            <w:tcMar/>
           </w:tcPr>
           <w:p>
             <w:pPr>
@@ -593,17 +601,20 @@
         <w:tc>
           <w:tcPr>
             <w:tcW w:w="7175" w:type="dxa"/>
-          </w:tcPr>
-          <w:p>
-            <w:r>
-              <w:t xml:space="preserve">If the host wishes to change the default settings, extension point: </w:t>
-            </w:r>
-            <w:r>
-              <w:rPr>
-                <w:i/>
-                <w:iCs/>
-              </w:rPr>
-              <w:t>Adjust Point Values</w:t>
+            <w:tcMar/>
+          </w:tcPr>
+          <w:p>
+            <w:pPr>
+              <w:pStyle w:val="Normal"/>
+              <w:suppressLineNumbers w:val="0"/>
+              <w:bidi w:val="0"/>
+              <w:spacing w:before="0" w:beforeAutospacing="off" w:after="0" w:afterAutospacing="off" w:line="240" w:lineRule="auto"/>
+              <w:ind w:left="0" w:right="0"/>
+              <w:jc w:val="left"/>
+            </w:pPr>
+            <w:r>
+              <w:rPr/>
+              <w:t>N/A</w:t>
             </w:r>
           </w:p>
         </w:tc>
@@ -615,6 +626,7 @@
         <w:tc>
           <w:tcPr>
             <w:tcW w:w="1954" w:type="dxa"/>
+            <w:tcMar/>
           </w:tcPr>
           <w:p>
             <w:pPr>
@@ -635,6 +647,7 @@
         <w:tc>
           <w:tcPr>
             <w:tcW w:w="7175" w:type="dxa"/>
+            <w:tcMar/>
           </w:tcPr>
           <w:p>
             <w:r>
@@ -657,16 +670,15 @@
       </w:tr>
     </w:tbl>
     <w:p/>
+    <w:p w14:noSpellErr="1">
+      <w:pPr>
+        <w:pStyle w:val="Normal"/>
+      </w:pPr>
+    </w:p>
     <w:p>
-      <w:r>
-        <w:br w:type="page"/>
-      </w:r>
-    </w:p>
-    <w:p/>
-    <w:p>
       <w:pPr>
         <w:rPr>
-          <w:rFonts w:asciiTheme="majorHAnsi" w:eastAsiaTheme="majorEastAsia" w:hAnsiTheme="majorHAnsi" w:cstheme="majorBidi"/>
+          <w:rFonts w:asciiTheme="majorHAnsi" w:hAnsiTheme="majorHAnsi" w:eastAsiaTheme="majorEastAsia" w:cstheme="majorBidi"/>
           <w:color w:val="0F4761" w:themeColor="accent1" w:themeShade="BF"/>
           <w:sz w:val="32"/>
           <w:szCs w:val="32"/>
@@ -975,14 +987,15 @@
               <w:t xml:space="preserve"> 2</w:t>
             </w:r>
             <w:r>
-              <w:t xml:space="preserve">, if there are no unrepaired potholes, a winner is declared, and the game concludes – extension point: </w:t>
-            </w:r>
-            <w:r>
-              <w:rPr>
-                <w:i/>
-                <w:iCs/>
-              </w:rPr>
-              <w:t>Declare Game Winner.</w:t>
+              <w:t xml:space="preserve">, if there are no unrepaired potholes, a winner is declared, and the game concludes – </w:t>
+            </w:r>
+            <w:r>
+              <w:rPr>
+                <w:rFonts w:ascii="Cascadia Code" w:hAnsi="Cascadia Code"/>
+                <w:b/>
+                <w:bCs/>
+              </w:rPr>
+              <w:t>extension point: Declare Game Winner.</w:t>
             </w:r>
           </w:p>
           <w:p>
@@ -1062,7 +1075,7 @@
     <w:p>
       <w:pPr>
         <w:rPr>
-          <w:rFonts w:asciiTheme="majorHAnsi" w:eastAsiaTheme="majorEastAsia" w:hAnsiTheme="majorHAnsi" w:cstheme="majorBidi"/>
+          <w:rFonts w:asciiTheme="majorHAnsi" w:hAnsiTheme="majorHAnsi" w:eastAsiaTheme="majorEastAsia" w:cstheme="majorBidi"/>
           <w:color w:val="0F4761" w:themeColor="accent1" w:themeShade="BF"/>
           <w:sz w:val="32"/>
           <w:szCs w:val="32"/>
@@ -1594,13 +1607,7 @@
               </w:numPr>
             </w:pPr>
             <w:r>
-              <w:t>The Game System updates the Player'</w:t>
-            </w:r>
-            <w:r>
-              <w:t>s</w:t>
-            </w:r>
-            <w:r>
-              <w:t xml:space="preserve"> score.</w:t>
+              <w:t>The Game System updates the Player's score.</w:t>
             </w:r>
           </w:p>
           <w:p>
@@ -1994,17 +2001,15 @@
               </w:rPr>
             </w:pPr>
             <w:r>
-              <w:t xml:space="preserve">If all Players have completed a turn – extension point: </w:t>
-            </w:r>
-            <w:r>
-              <w:rPr>
-                <w:i/>
-                <w:iCs/>
-              </w:rPr>
-              <w:t>Resolve End of Round</w:t>
-            </w:r>
-            <w:r>
-              <w:t>.</w:t>
+              <w:t xml:space="preserve">If all Players have completed a turn – </w:t>
+            </w:r>
+            <w:r>
+              <w:rPr>
+                <w:rFonts w:ascii="Cascadia Code" w:hAnsi="Cascadia Code"/>
+                <w:b/>
+                <w:bCs/>
+              </w:rPr>
+              <w:t>extension point: Resolve End of Round</w:t>
             </w:r>
           </w:p>
           <w:p>
@@ -2020,28 +2025,21 @@
               </w:rPr>
             </w:pPr>
             <w:r>
-              <w:t xml:space="preserve">At 4, if the Player lands on a </w:t>
-            </w:r>
-            <w:proofErr w:type="gramStart"/>
-            <w:r>
-              <w:t>Knowledge</w:t>
-            </w:r>
-            <w:proofErr w:type="gramEnd"/>
-            <w:r>
-              <w:t xml:space="preserve"> </w:t>
+              <w:t xml:space="preserve">At 4, if the Player lands on a Knowledge </w:t>
             </w:r>
             <w:r>
               <w:t>square</w:t>
             </w:r>
             <w:r>
-              <w:t xml:space="preserve"> – extension point: </w:t>
-            </w:r>
-            <w:r>
-              <w:rPr>
-                <w:i/>
-                <w:iCs/>
-              </w:rPr>
-              <w:t>Encounter Knowledge</w:t>
+              <w:t xml:space="preserve"> – </w:t>
+            </w:r>
+            <w:r>
+              <w:rPr>
+                <w:rFonts w:ascii="Cascadia Code" w:hAnsi="Cascadia Code"/>
+                <w:b/>
+                <w:bCs/>
+              </w:rPr>
+              <w:t>extension point: Encounter Knowledge</w:t>
             </w:r>
           </w:p>
           <w:p>
@@ -2063,14 +2061,15 @@
               <w:t>square</w:t>
             </w:r>
             <w:r>
-              <w:t xml:space="preserve"> – extension point: </w:t>
-            </w:r>
-            <w:r>
-              <w:rPr>
-                <w:i/>
-                <w:iCs/>
-              </w:rPr>
-              <w:t>Encounter Pothole</w:t>
+              <w:t xml:space="preserve"> – </w:t>
+            </w:r>
+            <w:r>
+              <w:rPr>
+                <w:rFonts w:ascii="Cascadia Code" w:hAnsi="Cascadia Code"/>
+                <w:b/>
+                <w:bCs/>
+              </w:rPr>
+              <w:t>extension point: Encounter Pothole</w:t>
             </w:r>
           </w:p>
           <w:p>
@@ -2092,14 +2091,15 @@
               <w:t>square</w:t>
             </w:r>
             <w:r>
-              <w:t xml:space="preserve"> – extension point: </w:t>
-            </w:r>
-            <w:r>
-              <w:rPr>
-                <w:i/>
-                <w:iCs/>
-              </w:rPr>
-              <w:t>Encounter Resource</w:t>
+              <w:t xml:space="preserve"> – </w:t>
+            </w:r>
+            <w:r>
+              <w:rPr>
+                <w:rFonts w:ascii="Cascadia Code" w:hAnsi="Cascadia Code"/>
+                <w:b/>
+                <w:bCs/>
+              </w:rPr>
+              <w:t>extension point: Encounter Resource</w:t>
             </w:r>
           </w:p>
         </w:tc>
@@ -2161,7 +2161,7 @@
     <w:p>
       <w:pPr>
         <w:rPr>
-          <w:rFonts w:asciiTheme="majorHAnsi" w:eastAsiaTheme="majorEastAsia" w:hAnsiTheme="majorHAnsi" w:cstheme="majorBidi"/>
+          <w:rFonts w:asciiTheme="majorHAnsi" w:hAnsiTheme="majorHAnsi" w:eastAsiaTheme="majorEastAsia" w:cstheme="majorBidi"/>
           <w:color w:val="0F4761" w:themeColor="accent1" w:themeShade="BF"/>
           <w:sz w:val="32"/>
           <w:szCs w:val="32"/>
@@ -2172,7 +2172,7 @@
     <w:p>
       <w:pPr>
         <w:rPr>
-          <w:rFonts w:asciiTheme="majorHAnsi" w:eastAsiaTheme="majorEastAsia" w:hAnsiTheme="majorHAnsi" w:cstheme="majorBidi"/>
+          <w:rFonts w:asciiTheme="majorHAnsi" w:hAnsiTheme="majorHAnsi" w:eastAsiaTheme="majorEastAsia" w:cstheme="majorBidi"/>
           <w:color w:val="0F4761" w:themeColor="accent1" w:themeShade="BF"/>
           <w:sz w:val="32"/>
           <w:szCs w:val="32"/>
@@ -2406,7 +2406,14 @@
               </w:numPr>
             </w:pPr>
             <w:r>
-              <w:t>Small Pothole: Costs 1 material, awards 1 point.</w:t>
+              <w:rPr>
+                <w:b/>
+                <w:bCs/>
+              </w:rPr>
+              <w:t>Small Pothole</w:t>
+            </w:r>
+            <w:r>
+              <w:t>: Costs 1 material, awards 1 point.</w:t>
             </w:r>
           </w:p>
           <w:p>
@@ -2418,7 +2425,14 @@
               </w:numPr>
             </w:pPr>
             <w:r>
-              <w:t>Medium Pothole: Costs 2 materials, awards 3 points.</w:t>
+              <w:rPr>
+                <w:b/>
+                <w:bCs/>
+              </w:rPr>
+              <w:t>Medium Pothole</w:t>
+            </w:r>
+            <w:r>
+              <w:t>: Costs 2 materials, awards 3 points.</w:t>
             </w:r>
           </w:p>
           <w:p>
@@ -2431,7 +2445,14 @@
               <w:spacing w:after="160" w:line="259" w:lineRule="auto"/>
             </w:pPr>
             <w:r>
-              <w:t>Large Pothole: Costs 3 materials, awards 5 points.</w:t>
+              <w:rPr>
+                <w:b/>
+                <w:bCs/>
+              </w:rPr>
+              <w:t>Large Pothole</w:t>
+            </w:r>
+            <w:r>
+              <w:t>: Costs 3 materials, awards 5 points.</w:t>
             </w:r>
           </w:p>
           <w:p>
@@ -2605,7 +2626,7 @@
     <w:p>
       <w:pPr>
         <w:rPr>
-          <w:rFonts w:asciiTheme="majorHAnsi" w:eastAsiaTheme="majorEastAsia" w:hAnsiTheme="majorHAnsi" w:cstheme="majorBidi"/>
+          <w:rFonts w:asciiTheme="majorHAnsi" w:hAnsiTheme="majorHAnsi" w:eastAsiaTheme="majorEastAsia" w:cstheme="majorBidi"/>
           <w:color w:val="0F4761" w:themeColor="accent1" w:themeShade="BF"/>
           <w:sz w:val="32"/>
           <w:szCs w:val="32"/>
@@ -3392,7 +3413,7 @@
     <w:p>
       <w:pPr>
         <w:rPr>
-          <w:rFonts w:asciiTheme="majorHAnsi" w:eastAsiaTheme="majorEastAsia" w:hAnsiTheme="majorHAnsi" w:cstheme="majorBidi"/>
+          <w:rFonts w:asciiTheme="majorHAnsi" w:hAnsiTheme="majorHAnsi" w:eastAsiaTheme="majorEastAsia" w:cstheme="majorBidi"/>
           <w:color w:val="0F4761" w:themeColor="accent1" w:themeShade="BF"/>
           <w:sz w:val="40"/>
           <w:szCs w:val="40"/>
@@ -4366,7 +4387,7 @@
     <w:p>
       <w:pPr>
         <w:rPr>
-          <w:rFonts w:asciiTheme="majorHAnsi" w:eastAsiaTheme="majorEastAsia" w:hAnsiTheme="majorHAnsi" w:cstheme="majorBidi"/>
+          <w:rFonts w:asciiTheme="majorHAnsi" w:hAnsiTheme="majorHAnsi" w:eastAsiaTheme="majorEastAsia" w:cstheme="majorBidi"/>
           <w:color w:val="0F4761" w:themeColor="accent1" w:themeShade="BF"/>
           <w:sz w:val="32"/>
           <w:szCs w:val="32"/>
@@ -4952,7 +4973,7 @@
     </w:tbl>
     <w:p/>
     <w:sectPr>
-      <w:pgSz w:w="11906" w:h="16838"/>
+      <w:pgSz w:w="11906" w:h="16838" w:orient="portrait"/>
       <w:pgMar w:top="1440" w:right="1440" w:bottom="1440" w:left="1440" w:header="708" w:footer="708" w:gutter="0"/>
       <w:cols w:space="708"/>
       <w:docGrid w:linePitch="360"/>
@@ -5304,7 +5325,7 @@
         <w:ind w:left="720" w:hanging="360"/>
       </w:pPr>
       <w:rPr>
-        <w:rFonts w:ascii="Symbol" w:hAnsi="Symbol" w:hint="default"/>
+        <w:rFonts w:hint="default" w:ascii="Symbol" w:hAnsi="Symbol"/>
       </w:rPr>
     </w:lvl>
     <w:lvl w:ilvl="1" w:tplc="08090003" w:tentative="1">
@@ -5316,7 +5337,7 @@
         <w:ind w:left="1440" w:hanging="360"/>
       </w:pPr>
       <w:rPr>
-        <w:rFonts w:ascii="Courier New" w:hAnsi="Courier New" w:cs="Courier New" w:hint="default"/>
+        <w:rFonts w:hint="default" w:ascii="Courier New" w:hAnsi="Courier New" w:cs="Courier New"/>
       </w:rPr>
     </w:lvl>
     <w:lvl w:ilvl="2" w:tplc="08090005" w:tentative="1">
@@ -5328,7 +5349,7 @@
         <w:ind w:left="2160" w:hanging="360"/>
       </w:pPr>
       <w:rPr>
-        <w:rFonts w:ascii="Wingdings" w:hAnsi="Wingdings" w:hint="default"/>
+        <w:rFonts w:hint="default" w:ascii="Wingdings" w:hAnsi="Wingdings"/>
       </w:rPr>
     </w:lvl>
     <w:lvl w:ilvl="3" w:tplc="08090001" w:tentative="1">
@@ -5340,7 +5361,7 @@
         <w:ind w:left="2880" w:hanging="360"/>
       </w:pPr>
       <w:rPr>
-        <w:rFonts w:ascii="Symbol" w:hAnsi="Symbol" w:hint="default"/>
+        <w:rFonts w:hint="default" w:ascii="Symbol" w:hAnsi="Symbol"/>
       </w:rPr>
     </w:lvl>
     <w:lvl w:ilvl="4" w:tplc="08090003" w:tentative="1">
@@ -5352,7 +5373,7 @@
         <w:ind w:left="3600" w:hanging="360"/>
       </w:pPr>
       <w:rPr>
-        <w:rFonts w:ascii="Courier New" w:hAnsi="Courier New" w:cs="Courier New" w:hint="default"/>
+        <w:rFonts w:hint="default" w:ascii="Courier New" w:hAnsi="Courier New" w:cs="Courier New"/>
       </w:rPr>
     </w:lvl>
     <w:lvl w:ilvl="5" w:tplc="08090005" w:tentative="1">
@@ -5364,7 +5385,7 @@
         <w:ind w:left="4320" w:hanging="360"/>
       </w:pPr>
       <w:rPr>
-        <w:rFonts w:ascii="Wingdings" w:hAnsi="Wingdings" w:hint="default"/>
+        <w:rFonts w:hint="default" w:ascii="Wingdings" w:hAnsi="Wingdings"/>
       </w:rPr>
     </w:lvl>
     <w:lvl w:ilvl="6" w:tplc="08090001" w:tentative="1">
@@ -5376,7 +5397,7 @@
         <w:ind w:left="5040" w:hanging="360"/>
       </w:pPr>
       <w:rPr>
-        <w:rFonts w:ascii="Symbol" w:hAnsi="Symbol" w:hint="default"/>
+        <w:rFonts w:hint="default" w:ascii="Symbol" w:hAnsi="Symbol"/>
       </w:rPr>
     </w:lvl>
     <w:lvl w:ilvl="7" w:tplc="08090003" w:tentative="1">
@@ -5388,7 +5409,7 @@
         <w:ind w:left="5760" w:hanging="360"/>
       </w:pPr>
       <w:rPr>
-        <w:rFonts w:ascii="Courier New" w:hAnsi="Courier New" w:cs="Courier New" w:hint="default"/>
+        <w:rFonts w:hint="default" w:ascii="Courier New" w:hAnsi="Courier New" w:cs="Courier New"/>
       </w:rPr>
     </w:lvl>
     <w:lvl w:ilvl="8" w:tplc="08090005" w:tentative="1">
@@ -5400,7 +5421,7 @@
         <w:ind w:left="6480" w:hanging="360"/>
       </w:pPr>
       <w:rPr>
-        <w:rFonts w:ascii="Wingdings" w:hAnsi="Wingdings" w:hint="default"/>
+        <w:rFonts w:hint="default" w:ascii="Wingdings" w:hAnsi="Wingdings"/>
       </w:rPr>
     </w:lvl>
   </w:abstractNum>
@@ -5595,7 +5616,7 @@
         <w:ind w:left="720" w:hanging="360"/>
       </w:pPr>
       <w:rPr>
-        <w:rFonts w:ascii="Symbol" w:hAnsi="Symbol" w:hint="default"/>
+        <w:rFonts w:hint="default" w:ascii="Symbol" w:hAnsi="Symbol"/>
       </w:rPr>
     </w:lvl>
     <w:lvl w:ilvl="1" w:tplc="08090003" w:tentative="1">
@@ -5607,7 +5628,7 @@
         <w:ind w:left="1440" w:hanging="360"/>
       </w:pPr>
       <w:rPr>
-        <w:rFonts w:ascii="Courier New" w:hAnsi="Courier New" w:cs="Courier New" w:hint="default"/>
+        <w:rFonts w:hint="default" w:ascii="Courier New" w:hAnsi="Courier New" w:cs="Courier New"/>
       </w:rPr>
     </w:lvl>
     <w:lvl w:ilvl="2" w:tplc="08090005" w:tentative="1">
@@ -5619,7 +5640,7 @@
         <w:ind w:left="2160" w:hanging="360"/>
       </w:pPr>
       <w:rPr>
-        <w:rFonts w:ascii="Wingdings" w:hAnsi="Wingdings" w:hint="default"/>
+        <w:rFonts w:hint="default" w:ascii="Wingdings" w:hAnsi="Wingdings"/>
       </w:rPr>
     </w:lvl>
     <w:lvl w:ilvl="3" w:tplc="08090001" w:tentative="1">
@@ -5631,7 +5652,7 @@
         <w:ind w:left="2880" w:hanging="360"/>
       </w:pPr>
       <w:rPr>
-        <w:rFonts w:ascii="Symbol" w:hAnsi="Symbol" w:hint="default"/>
+        <w:rFonts w:hint="default" w:ascii="Symbol" w:hAnsi="Symbol"/>
       </w:rPr>
     </w:lvl>
     <w:lvl w:ilvl="4" w:tplc="08090003" w:tentative="1">
@@ -5643,7 +5664,7 @@
         <w:ind w:left="3600" w:hanging="360"/>
       </w:pPr>
       <w:rPr>
-        <w:rFonts w:ascii="Courier New" w:hAnsi="Courier New" w:cs="Courier New" w:hint="default"/>
+        <w:rFonts w:hint="default" w:ascii="Courier New" w:hAnsi="Courier New" w:cs="Courier New"/>
       </w:rPr>
     </w:lvl>
     <w:lvl w:ilvl="5" w:tplc="08090005" w:tentative="1">
@@ -5655,7 +5676,7 @@
         <w:ind w:left="4320" w:hanging="360"/>
       </w:pPr>
       <w:rPr>
-        <w:rFonts w:ascii="Wingdings" w:hAnsi="Wingdings" w:hint="default"/>
+        <w:rFonts w:hint="default" w:ascii="Wingdings" w:hAnsi="Wingdings"/>
       </w:rPr>
     </w:lvl>
     <w:lvl w:ilvl="6" w:tplc="08090001" w:tentative="1">
@@ -5667,7 +5688,7 @@
         <w:ind w:left="5040" w:hanging="360"/>
       </w:pPr>
       <w:rPr>
-        <w:rFonts w:ascii="Symbol" w:hAnsi="Symbol" w:hint="default"/>
+        <w:rFonts w:hint="default" w:ascii="Symbol" w:hAnsi="Symbol"/>
       </w:rPr>
     </w:lvl>
     <w:lvl w:ilvl="7" w:tplc="08090003" w:tentative="1">
@@ -5679,7 +5700,7 @@
         <w:ind w:left="5760" w:hanging="360"/>
       </w:pPr>
       <w:rPr>
-        <w:rFonts w:ascii="Courier New" w:hAnsi="Courier New" w:cs="Courier New" w:hint="default"/>
+        <w:rFonts w:hint="default" w:ascii="Courier New" w:hAnsi="Courier New" w:cs="Courier New"/>
       </w:rPr>
     </w:lvl>
     <w:lvl w:ilvl="8" w:tplc="08090005" w:tentative="1">
@@ -5691,7 +5712,7 @@
         <w:ind w:left="6480" w:hanging="360"/>
       </w:pPr>
       <w:rPr>
-        <w:rFonts w:ascii="Wingdings" w:hAnsi="Wingdings" w:hint="default"/>
+        <w:rFonts w:hint="default" w:ascii="Wingdings" w:hAnsi="Wingdings"/>
       </w:rPr>
     </w:lvl>
   </w:abstractNum>
@@ -5886,7 +5907,7 @@
         <w:ind w:left="720" w:hanging="360"/>
       </w:pPr>
       <w:rPr>
-        <w:rFonts w:ascii="Symbol" w:hAnsi="Symbol" w:hint="default"/>
+        <w:rFonts w:hint="default" w:ascii="Symbol" w:hAnsi="Symbol"/>
       </w:rPr>
     </w:lvl>
     <w:lvl w:ilvl="1" w:tplc="247C1204">
@@ -5898,7 +5919,7 @@
         <w:ind w:left="1440" w:hanging="360"/>
       </w:pPr>
       <w:rPr>
-        <w:rFonts w:asciiTheme="minorHAnsi" w:eastAsiaTheme="minorHAnsi" w:hAnsiTheme="minorHAnsi" w:cstheme="minorBidi"/>
+        <w:rFonts w:asciiTheme="minorHAnsi" w:hAnsiTheme="minorHAnsi" w:eastAsiaTheme="minorHAnsi" w:cstheme="minorBidi"/>
       </w:rPr>
     </w:lvl>
     <w:lvl w:ilvl="2" w:tplc="0809001B">
@@ -5978,7 +5999,7 @@
         <w:ind w:left="720" w:hanging="360"/>
       </w:pPr>
       <w:rPr>
-        <w:rFonts w:ascii="Symbol" w:hAnsi="Symbol" w:hint="default"/>
+        <w:rFonts w:hint="default" w:ascii="Symbol" w:hAnsi="Symbol"/>
       </w:rPr>
     </w:lvl>
     <w:lvl w:ilvl="1" w:tplc="08090003" w:tentative="1">
@@ -5990,7 +6011,7 @@
         <w:ind w:left="1440" w:hanging="360"/>
       </w:pPr>
       <w:rPr>
-        <w:rFonts w:ascii="Courier New" w:hAnsi="Courier New" w:cs="Courier New" w:hint="default"/>
+        <w:rFonts w:hint="default" w:ascii="Courier New" w:hAnsi="Courier New" w:cs="Courier New"/>
       </w:rPr>
     </w:lvl>
     <w:lvl w:ilvl="2" w:tplc="08090005" w:tentative="1">
@@ -6002,7 +6023,7 @@
         <w:ind w:left="2160" w:hanging="360"/>
       </w:pPr>
       <w:rPr>
-        <w:rFonts w:ascii="Wingdings" w:hAnsi="Wingdings" w:hint="default"/>
+        <w:rFonts w:hint="default" w:ascii="Wingdings" w:hAnsi="Wingdings"/>
       </w:rPr>
     </w:lvl>
     <w:lvl w:ilvl="3" w:tplc="08090001" w:tentative="1">
@@ -6014,7 +6035,7 @@
         <w:ind w:left="2880" w:hanging="360"/>
       </w:pPr>
       <w:rPr>
-        <w:rFonts w:ascii="Symbol" w:hAnsi="Symbol" w:hint="default"/>
+        <w:rFonts w:hint="default" w:ascii="Symbol" w:hAnsi="Symbol"/>
       </w:rPr>
     </w:lvl>
     <w:lvl w:ilvl="4" w:tplc="08090003" w:tentative="1">
@@ -6026,7 +6047,7 @@
         <w:ind w:left="3600" w:hanging="360"/>
       </w:pPr>
       <w:rPr>
-        <w:rFonts w:ascii="Courier New" w:hAnsi="Courier New" w:cs="Courier New" w:hint="default"/>
+        <w:rFonts w:hint="default" w:ascii="Courier New" w:hAnsi="Courier New" w:cs="Courier New"/>
       </w:rPr>
     </w:lvl>
     <w:lvl w:ilvl="5" w:tplc="08090005" w:tentative="1">
@@ -6038,7 +6059,7 @@
         <w:ind w:left="4320" w:hanging="360"/>
       </w:pPr>
       <w:rPr>
-        <w:rFonts w:ascii="Wingdings" w:hAnsi="Wingdings" w:hint="default"/>
+        <w:rFonts w:hint="default" w:ascii="Wingdings" w:hAnsi="Wingdings"/>
       </w:rPr>
     </w:lvl>
     <w:lvl w:ilvl="6" w:tplc="08090001" w:tentative="1">
@@ -6050,7 +6071,7 @@
         <w:ind w:left="5040" w:hanging="360"/>
       </w:pPr>
       <w:rPr>
-        <w:rFonts w:ascii="Symbol" w:hAnsi="Symbol" w:hint="default"/>
+        <w:rFonts w:hint="default" w:ascii="Symbol" w:hAnsi="Symbol"/>
       </w:rPr>
     </w:lvl>
     <w:lvl w:ilvl="7" w:tplc="08090003" w:tentative="1">
@@ -6062,7 +6083,7 @@
         <w:ind w:left="5760" w:hanging="360"/>
       </w:pPr>
       <w:rPr>
-        <w:rFonts w:ascii="Courier New" w:hAnsi="Courier New" w:cs="Courier New" w:hint="default"/>
+        <w:rFonts w:hint="default" w:ascii="Courier New" w:hAnsi="Courier New" w:cs="Courier New"/>
       </w:rPr>
     </w:lvl>
     <w:lvl w:ilvl="8" w:tplc="08090005" w:tentative="1">
@@ -6074,7 +6095,7 @@
         <w:ind w:left="6480" w:hanging="360"/>
       </w:pPr>
       <w:rPr>
-        <w:rFonts w:ascii="Wingdings" w:hAnsi="Wingdings" w:hint="default"/>
+        <w:rFonts w:hint="default" w:ascii="Wingdings" w:hAnsi="Wingdings"/>
       </w:rPr>
     </w:lvl>
   </w:abstractNum>
@@ -6720,7 +6741,7 @@
         <w:ind w:left="1440" w:hanging="360"/>
       </w:pPr>
       <w:rPr>
-        <w:rFonts w:ascii="Courier New" w:hAnsi="Courier New" w:cs="Courier New" w:hint="default"/>
+        <w:rFonts w:hint="default" w:ascii="Courier New" w:hAnsi="Courier New" w:cs="Courier New"/>
       </w:rPr>
     </w:lvl>
     <w:lvl w:ilvl="2" w:tplc="FFFFFFFF" w:tentative="1">
@@ -6732,7 +6753,7 @@
         <w:ind w:left="2160" w:hanging="360"/>
       </w:pPr>
       <w:rPr>
-        <w:rFonts w:ascii="Wingdings" w:hAnsi="Wingdings" w:hint="default"/>
+        <w:rFonts w:hint="default" w:ascii="Wingdings" w:hAnsi="Wingdings"/>
       </w:rPr>
     </w:lvl>
     <w:lvl w:ilvl="3" w:tplc="FFFFFFFF" w:tentative="1">
@@ -6744,7 +6765,7 @@
         <w:ind w:left="2880" w:hanging="360"/>
       </w:pPr>
       <w:rPr>
-        <w:rFonts w:ascii="Symbol" w:hAnsi="Symbol" w:hint="default"/>
+        <w:rFonts w:hint="default" w:ascii="Symbol" w:hAnsi="Symbol"/>
       </w:rPr>
     </w:lvl>
     <w:lvl w:ilvl="4" w:tplc="FFFFFFFF" w:tentative="1">
@@ -6756,7 +6777,7 @@
         <w:ind w:left="3600" w:hanging="360"/>
       </w:pPr>
       <w:rPr>
-        <w:rFonts w:ascii="Courier New" w:hAnsi="Courier New" w:cs="Courier New" w:hint="default"/>
+        <w:rFonts w:hint="default" w:ascii="Courier New" w:hAnsi="Courier New" w:cs="Courier New"/>
       </w:rPr>
     </w:lvl>
     <w:lvl w:ilvl="5" w:tplc="FFFFFFFF" w:tentative="1">
@@ -6768,7 +6789,7 @@
         <w:ind w:left="4320" w:hanging="360"/>
       </w:pPr>
       <w:rPr>
-        <w:rFonts w:ascii="Wingdings" w:hAnsi="Wingdings" w:hint="default"/>
+        <w:rFonts w:hint="default" w:ascii="Wingdings" w:hAnsi="Wingdings"/>
       </w:rPr>
     </w:lvl>
     <w:lvl w:ilvl="6" w:tplc="FFFFFFFF" w:tentative="1">
@@ -6780,7 +6801,7 @@
         <w:ind w:left="5040" w:hanging="360"/>
       </w:pPr>
       <w:rPr>
-        <w:rFonts w:ascii="Symbol" w:hAnsi="Symbol" w:hint="default"/>
+        <w:rFonts w:hint="default" w:ascii="Symbol" w:hAnsi="Symbol"/>
       </w:rPr>
     </w:lvl>
     <w:lvl w:ilvl="7" w:tplc="FFFFFFFF" w:tentative="1">
@@ -6792,7 +6813,7 @@
         <w:ind w:left="5760" w:hanging="360"/>
       </w:pPr>
       <w:rPr>
-        <w:rFonts w:ascii="Courier New" w:hAnsi="Courier New" w:cs="Courier New" w:hint="default"/>
+        <w:rFonts w:hint="default" w:ascii="Courier New" w:hAnsi="Courier New" w:cs="Courier New"/>
       </w:rPr>
     </w:lvl>
     <w:lvl w:ilvl="8" w:tplc="FFFFFFFF" w:tentative="1">
@@ -6804,7 +6825,7 @@
         <w:ind w:left="6480" w:hanging="360"/>
       </w:pPr>
       <w:rPr>
-        <w:rFonts w:ascii="Wingdings" w:hAnsi="Wingdings" w:hint="default"/>
+        <w:rFonts w:hint="default" w:ascii="Wingdings" w:hAnsi="Wingdings"/>
       </w:rPr>
     </w:lvl>
   </w:abstractNum>
@@ -6910,7 +6931,7 @@
         <w:ind w:left="720" w:hanging="360"/>
       </w:pPr>
       <w:rPr>
-        <w:rFonts w:ascii="Symbol" w:hAnsi="Symbol" w:hint="default"/>
+        <w:rFonts w:hint="default" w:ascii="Symbol" w:hAnsi="Symbol"/>
       </w:rPr>
     </w:lvl>
     <w:lvl w:ilvl="1" w:tplc="08090003" w:tentative="1">
@@ -6922,7 +6943,7 @@
         <w:ind w:left="1440" w:hanging="360"/>
       </w:pPr>
       <w:rPr>
-        <w:rFonts w:ascii="Courier New" w:hAnsi="Courier New" w:cs="Courier New" w:hint="default"/>
+        <w:rFonts w:hint="default" w:ascii="Courier New" w:hAnsi="Courier New" w:cs="Courier New"/>
       </w:rPr>
     </w:lvl>
     <w:lvl w:ilvl="2" w:tplc="08090005" w:tentative="1">
@@ -6934,7 +6955,7 @@
         <w:ind w:left="2160" w:hanging="360"/>
       </w:pPr>
       <w:rPr>
-        <w:rFonts w:ascii="Wingdings" w:hAnsi="Wingdings" w:hint="default"/>
+        <w:rFonts w:hint="default" w:ascii="Wingdings" w:hAnsi="Wingdings"/>
       </w:rPr>
     </w:lvl>
     <w:lvl w:ilvl="3" w:tplc="08090001" w:tentative="1">
@@ -6946,7 +6967,7 @@
         <w:ind w:left="2880" w:hanging="360"/>
       </w:pPr>
       <w:rPr>
-        <w:rFonts w:ascii="Symbol" w:hAnsi="Symbol" w:hint="default"/>
+        <w:rFonts w:hint="default" w:ascii="Symbol" w:hAnsi="Symbol"/>
       </w:rPr>
     </w:lvl>
     <w:lvl w:ilvl="4" w:tplc="08090003" w:tentative="1">
@@ -6958,7 +6979,7 @@
         <w:ind w:left="3600" w:hanging="360"/>
       </w:pPr>
       <w:rPr>
-        <w:rFonts w:ascii="Courier New" w:hAnsi="Courier New" w:cs="Courier New" w:hint="default"/>
+        <w:rFonts w:hint="default" w:ascii="Courier New" w:hAnsi="Courier New" w:cs="Courier New"/>
       </w:rPr>
     </w:lvl>
     <w:lvl w:ilvl="5" w:tplc="08090005" w:tentative="1">
@@ -6970,7 +6991,7 @@
         <w:ind w:left="4320" w:hanging="360"/>
       </w:pPr>
       <w:rPr>
-        <w:rFonts w:ascii="Wingdings" w:hAnsi="Wingdings" w:hint="default"/>
+        <w:rFonts w:hint="default" w:ascii="Wingdings" w:hAnsi="Wingdings"/>
       </w:rPr>
     </w:lvl>
     <w:lvl w:ilvl="6" w:tplc="08090001" w:tentative="1">
@@ -6982,7 +7003,7 @@
         <w:ind w:left="5040" w:hanging="360"/>
       </w:pPr>
       <w:rPr>
-        <w:rFonts w:ascii="Symbol" w:hAnsi="Symbol" w:hint="default"/>
+        <w:rFonts w:hint="default" w:ascii="Symbol" w:hAnsi="Symbol"/>
       </w:rPr>
     </w:lvl>
     <w:lvl w:ilvl="7" w:tplc="08090003" w:tentative="1">
@@ -6994,7 +7015,7 @@
         <w:ind w:left="5760" w:hanging="360"/>
       </w:pPr>
       <w:rPr>
-        <w:rFonts w:ascii="Courier New" w:hAnsi="Courier New" w:cs="Courier New" w:hint="default"/>
+        <w:rFonts w:hint="default" w:ascii="Courier New" w:hAnsi="Courier New" w:cs="Courier New"/>
       </w:rPr>
     </w:lvl>
     <w:lvl w:ilvl="8" w:tplc="08090005" w:tentative="1">
@@ -7006,7 +7027,7 @@
         <w:ind w:left="6480" w:hanging="360"/>
       </w:pPr>
       <w:rPr>
-        <w:rFonts w:ascii="Wingdings" w:hAnsi="Wingdings" w:hint="default"/>
+        <w:rFonts w:hint="default" w:ascii="Wingdings" w:hAnsi="Wingdings"/>
       </w:rPr>
     </w:lvl>
   </w:abstractNum>
@@ -7112,7 +7133,7 @@
         <w:ind w:left="720" w:hanging="360"/>
       </w:pPr>
       <w:rPr>
-        <w:rFonts w:ascii="Symbol" w:hAnsi="Symbol" w:hint="default"/>
+        <w:rFonts w:hint="default" w:ascii="Symbol" w:hAnsi="Symbol"/>
       </w:rPr>
     </w:lvl>
     <w:lvl w:ilvl="1" w:tplc="08090003">
@@ -7124,7 +7145,7 @@
         <w:ind w:left="1440" w:hanging="360"/>
       </w:pPr>
       <w:rPr>
-        <w:rFonts w:ascii="Courier New" w:hAnsi="Courier New" w:cs="Courier New" w:hint="default"/>
+        <w:rFonts w:hint="default" w:ascii="Courier New" w:hAnsi="Courier New" w:cs="Courier New"/>
       </w:rPr>
     </w:lvl>
     <w:lvl w:ilvl="2" w:tplc="08090005">
@@ -7136,7 +7157,7 @@
         <w:ind w:left="2160" w:hanging="360"/>
       </w:pPr>
       <w:rPr>
-        <w:rFonts w:ascii="Wingdings" w:hAnsi="Wingdings" w:hint="default"/>
+        <w:rFonts w:hint="default" w:ascii="Wingdings" w:hAnsi="Wingdings"/>
       </w:rPr>
     </w:lvl>
     <w:lvl w:ilvl="3" w:tplc="08090001" w:tentative="1">
@@ -7148,7 +7169,7 @@
         <w:ind w:left="2880" w:hanging="360"/>
       </w:pPr>
       <w:rPr>
-        <w:rFonts w:ascii="Symbol" w:hAnsi="Symbol" w:hint="default"/>
+        <w:rFonts w:hint="default" w:ascii="Symbol" w:hAnsi="Symbol"/>
       </w:rPr>
     </w:lvl>
     <w:lvl w:ilvl="4" w:tplc="08090003" w:tentative="1">
@@ -7160,7 +7181,7 @@
         <w:ind w:left="3600" w:hanging="360"/>
       </w:pPr>
       <w:rPr>
-        <w:rFonts w:ascii="Courier New" w:hAnsi="Courier New" w:cs="Courier New" w:hint="default"/>
+        <w:rFonts w:hint="default" w:ascii="Courier New" w:hAnsi="Courier New" w:cs="Courier New"/>
       </w:rPr>
     </w:lvl>
     <w:lvl w:ilvl="5" w:tplc="08090005" w:tentative="1">
@@ -7172,7 +7193,7 @@
         <w:ind w:left="4320" w:hanging="360"/>
       </w:pPr>
       <w:rPr>
-        <w:rFonts w:ascii="Wingdings" w:hAnsi="Wingdings" w:hint="default"/>
+        <w:rFonts w:hint="default" w:ascii="Wingdings" w:hAnsi="Wingdings"/>
       </w:rPr>
     </w:lvl>
     <w:lvl w:ilvl="6" w:tplc="08090001" w:tentative="1">
@@ -7184,7 +7205,7 @@
         <w:ind w:left="5040" w:hanging="360"/>
       </w:pPr>
       <w:rPr>
-        <w:rFonts w:ascii="Symbol" w:hAnsi="Symbol" w:hint="default"/>
+        <w:rFonts w:hint="default" w:ascii="Symbol" w:hAnsi="Symbol"/>
       </w:rPr>
     </w:lvl>
     <w:lvl w:ilvl="7" w:tplc="08090003" w:tentative="1">
@@ -7196,7 +7217,7 @@
         <w:ind w:left="5760" w:hanging="360"/>
       </w:pPr>
       <w:rPr>
-        <w:rFonts w:ascii="Courier New" w:hAnsi="Courier New" w:cs="Courier New" w:hint="default"/>
+        <w:rFonts w:hint="default" w:ascii="Courier New" w:hAnsi="Courier New" w:cs="Courier New"/>
       </w:rPr>
     </w:lvl>
     <w:lvl w:ilvl="8" w:tplc="08090005" w:tentative="1">
@@ -7208,7 +7229,7 @@
         <w:ind w:left="6480" w:hanging="360"/>
       </w:pPr>
       <w:rPr>
-        <w:rFonts w:ascii="Wingdings" w:hAnsi="Wingdings" w:hint="default"/>
+        <w:rFonts w:hint="default" w:ascii="Wingdings" w:hAnsi="Wingdings"/>
       </w:rPr>
     </w:lvl>
   </w:abstractNum>
@@ -7581,7 +7602,7 @@
         <w:ind w:left="1800" w:hanging="360"/>
       </w:pPr>
       <w:rPr>
-        <w:rFonts w:ascii="Symbol" w:hAnsi="Symbol" w:hint="default"/>
+        <w:rFonts w:hint="default" w:ascii="Symbol" w:hAnsi="Symbol"/>
       </w:rPr>
     </w:lvl>
     <w:lvl w:ilvl="1" w:tplc="08090003" w:tentative="1">
@@ -7593,7 +7614,7 @@
         <w:ind w:left="2520" w:hanging="360"/>
       </w:pPr>
       <w:rPr>
-        <w:rFonts w:ascii="Courier New" w:hAnsi="Courier New" w:cs="Courier New" w:hint="default"/>
+        <w:rFonts w:hint="default" w:ascii="Courier New" w:hAnsi="Courier New" w:cs="Courier New"/>
       </w:rPr>
     </w:lvl>
     <w:lvl w:ilvl="2" w:tplc="08090005" w:tentative="1">
@@ -7605,7 +7626,7 @@
         <w:ind w:left="3240" w:hanging="360"/>
       </w:pPr>
       <w:rPr>
-        <w:rFonts w:ascii="Wingdings" w:hAnsi="Wingdings" w:hint="default"/>
+        <w:rFonts w:hint="default" w:ascii="Wingdings" w:hAnsi="Wingdings"/>
       </w:rPr>
     </w:lvl>
     <w:lvl w:ilvl="3" w:tplc="08090001" w:tentative="1">
@@ -7617,7 +7638,7 @@
         <w:ind w:left="3960" w:hanging="360"/>
       </w:pPr>
       <w:rPr>
-        <w:rFonts w:ascii="Symbol" w:hAnsi="Symbol" w:hint="default"/>
+        <w:rFonts w:hint="default" w:ascii="Symbol" w:hAnsi="Symbol"/>
       </w:rPr>
     </w:lvl>
     <w:lvl w:ilvl="4" w:tplc="08090003" w:tentative="1">
@@ -7629,7 +7650,7 @@
         <w:ind w:left="4680" w:hanging="360"/>
       </w:pPr>
       <w:rPr>
-        <w:rFonts w:ascii="Courier New" w:hAnsi="Courier New" w:cs="Courier New" w:hint="default"/>
+        <w:rFonts w:hint="default" w:ascii="Courier New" w:hAnsi="Courier New" w:cs="Courier New"/>
       </w:rPr>
     </w:lvl>
     <w:lvl w:ilvl="5" w:tplc="08090005" w:tentative="1">
@@ -7641,7 +7662,7 @@
         <w:ind w:left="5400" w:hanging="360"/>
       </w:pPr>
       <w:rPr>
-        <w:rFonts w:ascii="Wingdings" w:hAnsi="Wingdings" w:hint="default"/>
+        <w:rFonts w:hint="default" w:ascii="Wingdings" w:hAnsi="Wingdings"/>
       </w:rPr>
     </w:lvl>
     <w:lvl w:ilvl="6" w:tplc="08090001" w:tentative="1">
@@ -7653,7 +7674,7 @@
         <w:ind w:left="6120" w:hanging="360"/>
       </w:pPr>
       <w:rPr>
-        <w:rFonts w:ascii="Symbol" w:hAnsi="Symbol" w:hint="default"/>
+        <w:rFonts w:hint="default" w:ascii="Symbol" w:hAnsi="Symbol"/>
       </w:rPr>
     </w:lvl>
     <w:lvl w:ilvl="7" w:tplc="08090003" w:tentative="1">
@@ -7665,7 +7686,7 @@
         <w:ind w:left="6840" w:hanging="360"/>
       </w:pPr>
       <w:rPr>
-        <w:rFonts w:ascii="Courier New" w:hAnsi="Courier New" w:cs="Courier New" w:hint="default"/>
+        <w:rFonts w:hint="default" w:ascii="Courier New" w:hAnsi="Courier New" w:cs="Courier New"/>
       </w:rPr>
     </w:lvl>
     <w:lvl w:ilvl="8" w:tplc="08090005" w:tentative="1">
@@ -7677,7 +7698,7 @@
         <w:ind w:left="7560" w:hanging="360"/>
       </w:pPr>
       <w:rPr>
-        <w:rFonts w:ascii="Wingdings" w:hAnsi="Wingdings" w:hint="default"/>
+        <w:rFonts w:hint="default" w:ascii="Wingdings" w:hAnsi="Wingdings"/>
       </w:rPr>
     </w:lvl>
   </w:abstractNum>
@@ -7783,7 +7804,7 @@
         <w:ind w:left="720" w:hanging="360"/>
       </w:pPr>
       <w:rPr>
-        <w:rFonts w:ascii="Symbol" w:hAnsi="Symbol" w:hint="default"/>
+        <w:rFonts w:hint="default" w:ascii="Symbol" w:hAnsi="Symbol"/>
       </w:rPr>
     </w:lvl>
     <w:lvl w:ilvl="1" w:tplc="08090003" w:tentative="1">
@@ -7795,7 +7816,7 @@
         <w:ind w:left="1440" w:hanging="360"/>
       </w:pPr>
       <w:rPr>
-        <w:rFonts w:ascii="Courier New" w:hAnsi="Courier New" w:cs="Courier New" w:hint="default"/>
+        <w:rFonts w:hint="default" w:ascii="Courier New" w:hAnsi="Courier New" w:cs="Courier New"/>
       </w:rPr>
     </w:lvl>
     <w:lvl w:ilvl="2" w:tplc="08090005" w:tentative="1">
@@ -7807,7 +7828,7 @@
         <w:ind w:left="2160" w:hanging="360"/>
       </w:pPr>
       <w:rPr>
-        <w:rFonts w:ascii="Wingdings" w:hAnsi="Wingdings" w:hint="default"/>
+        <w:rFonts w:hint="default" w:ascii="Wingdings" w:hAnsi="Wingdings"/>
       </w:rPr>
     </w:lvl>
     <w:lvl w:ilvl="3" w:tplc="08090001" w:tentative="1">
@@ -7819,7 +7840,7 @@
         <w:ind w:left="2880" w:hanging="360"/>
       </w:pPr>
       <w:rPr>
-        <w:rFonts w:ascii="Symbol" w:hAnsi="Symbol" w:hint="default"/>
+        <w:rFonts w:hint="default" w:ascii="Symbol" w:hAnsi="Symbol"/>
       </w:rPr>
     </w:lvl>
     <w:lvl w:ilvl="4" w:tplc="08090003" w:tentative="1">
@@ -7831,7 +7852,7 @@
         <w:ind w:left="3600" w:hanging="360"/>
       </w:pPr>
       <w:rPr>
-        <w:rFonts w:ascii="Courier New" w:hAnsi="Courier New" w:cs="Courier New" w:hint="default"/>
+        <w:rFonts w:hint="default" w:ascii="Courier New" w:hAnsi="Courier New" w:cs="Courier New"/>
       </w:rPr>
     </w:lvl>
     <w:lvl w:ilvl="5" w:tplc="08090005" w:tentative="1">
@@ -7843,7 +7864,7 @@
         <w:ind w:left="4320" w:hanging="360"/>
       </w:pPr>
       <w:rPr>
-        <w:rFonts w:ascii="Wingdings" w:hAnsi="Wingdings" w:hint="default"/>
+        <w:rFonts w:hint="default" w:ascii="Wingdings" w:hAnsi="Wingdings"/>
       </w:rPr>
     </w:lvl>
     <w:lvl w:ilvl="6" w:tplc="08090001" w:tentative="1">
@@ -7855,7 +7876,7 @@
         <w:ind w:left="5040" w:hanging="360"/>
       </w:pPr>
       <w:rPr>
-        <w:rFonts w:ascii="Symbol" w:hAnsi="Symbol" w:hint="default"/>
+        <w:rFonts w:hint="default" w:ascii="Symbol" w:hAnsi="Symbol"/>
       </w:rPr>
     </w:lvl>
     <w:lvl w:ilvl="7" w:tplc="08090003" w:tentative="1">
@@ -7867,7 +7888,7 @@
         <w:ind w:left="5760" w:hanging="360"/>
       </w:pPr>
       <w:rPr>
-        <w:rFonts w:ascii="Courier New" w:hAnsi="Courier New" w:cs="Courier New" w:hint="default"/>
+        <w:rFonts w:hint="default" w:ascii="Courier New" w:hAnsi="Courier New" w:cs="Courier New"/>
       </w:rPr>
     </w:lvl>
     <w:lvl w:ilvl="8" w:tplc="08090005" w:tentative="1">
@@ -7879,7 +7900,7 @@
         <w:ind w:left="6480" w:hanging="360"/>
       </w:pPr>
       <w:rPr>
-        <w:rFonts w:ascii="Wingdings" w:hAnsi="Wingdings" w:hint="default"/>
+        <w:rFonts w:hint="default" w:ascii="Wingdings" w:hAnsi="Wingdings"/>
       </w:rPr>
     </w:lvl>
   </w:abstractNum>
@@ -7896,7 +7917,7 @@
         <w:ind w:left="720" w:hanging="360"/>
       </w:pPr>
       <w:rPr>
-        <w:rFonts w:ascii="Symbol" w:hAnsi="Symbol" w:hint="default"/>
+        <w:rFonts w:hint="default" w:ascii="Symbol" w:hAnsi="Symbol"/>
       </w:rPr>
     </w:lvl>
     <w:lvl w:ilvl="1" w:tplc="08090003" w:tentative="1">
@@ -7908,7 +7929,7 @@
         <w:ind w:left="1440" w:hanging="360"/>
       </w:pPr>
       <w:rPr>
-        <w:rFonts w:ascii="Courier New" w:hAnsi="Courier New" w:cs="Courier New" w:hint="default"/>
+        <w:rFonts w:hint="default" w:ascii="Courier New" w:hAnsi="Courier New" w:cs="Courier New"/>
       </w:rPr>
     </w:lvl>
     <w:lvl w:ilvl="2" w:tplc="08090005" w:tentative="1">
@@ -7920,7 +7941,7 @@
         <w:ind w:left="2160" w:hanging="360"/>
       </w:pPr>
       <w:rPr>
-        <w:rFonts w:ascii="Wingdings" w:hAnsi="Wingdings" w:hint="default"/>
+        <w:rFonts w:hint="default" w:ascii="Wingdings" w:hAnsi="Wingdings"/>
       </w:rPr>
     </w:lvl>
     <w:lvl w:ilvl="3" w:tplc="08090001" w:tentative="1">
@@ -7932,7 +7953,7 @@
         <w:ind w:left="2880" w:hanging="360"/>
       </w:pPr>
       <w:rPr>
-        <w:rFonts w:ascii="Symbol" w:hAnsi="Symbol" w:hint="default"/>
+        <w:rFonts w:hint="default" w:ascii="Symbol" w:hAnsi="Symbol"/>
       </w:rPr>
     </w:lvl>
     <w:lvl w:ilvl="4" w:tplc="08090003" w:tentative="1">
@@ -7944,7 +7965,7 @@
         <w:ind w:left="3600" w:hanging="360"/>
       </w:pPr>
       <w:rPr>
-        <w:rFonts w:ascii="Courier New" w:hAnsi="Courier New" w:cs="Courier New" w:hint="default"/>
+        <w:rFonts w:hint="default" w:ascii="Courier New" w:hAnsi="Courier New" w:cs="Courier New"/>
       </w:rPr>
     </w:lvl>
     <w:lvl w:ilvl="5" w:tplc="08090005" w:tentative="1">
@@ -7956,7 +7977,7 @@
         <w:ind w:left="4320" w:hanging="360"/>
       </w:pPr>
       <w:rPr>
-        <w:rFonts w:ascii="Wingdings" w:hAnsi="Wingdings" w:hint="default"/>
+        <w:rFonts w:hint="default" w:ascii="Wingdings" w:hAnsi="Wingdings"/>
       </w:rPr>
     </w:lvl>
     <w:lvl w:ilvl="6" w:tplc="08090001" w:tentative="1">
@@ -7968,7 +7989,7 @@
         <w:ind w:left="5040" w:hanging="360"/>
       </w:pPr>
       <w:rPr>
-        <w:rFonts w:ascii="Symbol" w:hAnsi="Symbol" w:hint="default"/>
+        <w:rFonts w:hint="default" w:ascii="Symbol" w:hAnsi="Symbol"/>
       </w:rPr>
     </w:lvl>
     <w:lvl w:ilvl="7" w:tplc="08090003" w:tentative="1">
@@ -7980,7 +8001,7 @@
         <w:ind w:left="5760" w:hanging="360"/>
       </w:pPr>
       <w:rPr>
-        <w:rFonts w:ascii="Courier New" w:hAnsi="Courier New" w:cs="Courier New" w:hint="default"/>
+        <w:rFonts w:hint="default" w:ascii="Courier New" w:hAnsi="Courier New" w:cs="Courier New"/>
       </w:rPr>
     </w:lvl>
     <w:lvl w:ilvl="8" w:tplc="08090005" w:tentative="1">
@@ -7992,7 +8013,7 @@
         <w:ind w:left="6480" w:hanging="360"/>
       </w:pPr>
       <w:rPr>
-        <w:rFonts w:ascii="Wingdings" w:hAnsi="Wingdings" w:hint="default"/>
+        <w:rFonts w:hint="default" w:ascii="Wingdings" w:hAnsi="Wingdings"/>
       </w:rPr>
     </w:lvl>
   </w:abstractNum>
@@ -8184,7 +8205,7 @@
         <w:ind w:left="720" w:hanging="360"/>
       </w:pPr>
       <w:rPr>
-        <w:rFonts w:ascii="Symbol" w:hAnsi="Symbol" w:hint="default"/>
+        <w:rFonts w:hint="default" w:ascii="Symbol" w:hAnsi="Symbol"/>
       </w:rPr>
     </w:lvl>
     <w:lvl w:ilvl="1" w:tplc="08090003" w:tentative="1">
@@ -8196,7 +8217,7 @@
         <w:ind w:left="1440" w:hanging="360"/>
       </w:pPr>
       <w:rPr>
-        <w:rFonts w:ascii="Courier New" w:hAnsi="Courier New" w:cs="Courier New" w:hint="default"/>
+        <w:rFonts w:hint="default" w:ascii="Courier New" w:hAnsi="Courier New" w:cs="Courier New"/>
       </w:rPr>
     </w:lvl>
     <w:lvl w:ilvl="2" w:tplc="08090005" w:tentative="1">
@@ -8208,7 +8229,7 @@
         <w:ind w:left="2160" w:hanging="360"/>
       </w:pPr>
       <w:rPr>
-        <w:rFonts w:ascii="Wingdings" w:hAnsi="Wingdings" w:hint="default"/>
+        <w:rFonts w:hint="default" w:ascii="Wingdings" w:hAnsi="Wingdings"/>
       </w:rPr>
     </w:lvl>
     <w:lvl w:ilvl="3" w:tplc="08090001" w:tentative="1">
@@ -8220,7 +8241,7 @@
         <w:ind w:left="2880" w:hanging="360"/>
       </w:pPr>
       <w:rPr>
-        <w:rFonts w:ascii="Symbol" w:hAnsi="Symbol" w:hint="default"/>
+        <w:rFonts w:hint="default" w:ascii="Symbol" w:hAnsi="Symbol"/>
       </w:rPr>
     </w:lvl>
     <w:lvl w:ilvl="4" w:tplc="08090003" w:tentative="1">
@@ -8232,7 +8253,7 @@
         <w:ind w:left="3600" w:hanging="360"/>
       </w:pPr>
       <w:rPr>
-        <w:rFonts w:ascii="Courier New" w:hAnsi="Courier New" w:cs="Courier New" w:hint="default"/>
+        <w:rFonts w:hint="default" w:ascii="Courier New" w:hAnsi="Courier New" w:cs="Courier New"/>
       </w:rPr>
     </w:lvl>
     <w:lvl w:ilvl="5" w:tplc="08090005" w:tentative="1">
@@ -8244,7 +8265,7 @@
         <w:ind w:left="4320" w:hanging="360"/>
       </w:pPr>
       <w:rPr>
-        <w:rFonts w:ascii="Wingdings" w:hAnsi="Wingdings" w:hint="default"/>
+        <w:rFonts w:hint="default" w:ascii="Wingdings" w:hAnsi="Wingdings"/>
       </w:rPr>
     </w:lvl>
     <w:lvl w:ilvl="6" w:tplc="08090001" w:tentative="1">
@@ -8256,7 +8277,7 @@
         <w:ind w:left="5040" w:hanging="360"/>
       </w:pPr>
       <w:rPr>
-        <w:rFonts w:ascii="Symbol" w:hAnsi="Symbol" w:hint="default"/>
+        <w:rFonts w:hint="default" w:ascii="Symbol" w:hAnsi="Symbol"/>
       </w:rPr>
     </w:lvl>
     <w:lvl w:ilvl="7" w:tplc="08090003" w:tentative="1">
@@ -8268,7 +8289,7 @@
         <w:ind w:left="5760" w:hanging="360"/>
       </w:pPr>
       <w:rPr>
-        <w:rFonts w:ascii="Courier New" w:hAnsi="Courier New" w:cs="Courier New" w:hint="default"/>
+        <w:rFonts w:hint="default" w:ascii="Courier New" w:hAnsi="Courier New" w:cs="Courier New"/>
       </w:rPr>
     </w:lvl>
     <w:lvl w:ilvl="8" w:tplc="08090005" w:tentative="1">
@@ -8280,7 +8301,7 @@
         <w:ind w:left="6480" w:hanging="360"/>
       </w:pPr>
       <w:rPr>
-        <w:rFonts w:ascii="Wingdings" w:hAnsi="Wingdings" w:hint="default"/>
+        <w:rFonts w:hint="default" w:ascii="Wingdings" w:hAnsi="Wingdings"/>
       </w:rPr>
     </w:lvl>
   </w:abstractNum>
@@ -8376,8 +8397,8 @@
   <w:abstractNum w:abstractNumId="35" w15:restartNumberingAfterBreak="0">
     <w:nsid w:val="6DB47498"/>
     <w:multiLevelType w:val="hybridMultilevel"/>
-    <w:tmpl w:val="5FE40D06"/>
-    <w:lvl w:ilvl="0" w:tplc="0809000F">
+    <w:tmpl w:val="282EE4EA"/>
+    <w:lvl w:ilvl="0" w:tplc="6FDCB590">
       <w:start w:val="1"/>
       <w:numFmt w:val="decimal"/>
       <w:lvlText w:val="%1."/>
@@ -8387,6 +8408,8 @@
       </w:pPr>
       <w:rPr>
         <w:rFonts w:hint="default"/>
+        <w:i w:val="0"/>
+        <w:iCs w:val="0"/>
       </w:rPr>
     </w:lvl>
     <w:lvl w:ilvl="1" w:tplc="08090003">
@@ -8398,7 +8421,7 @@
         <w:ind w:left="1440" w:hanging="360"/>
       </w:pPr>
       <w:rPr>
-        <w:rFonts w:ascii="Courier New" w:hAnsi="Courier New" w:cs="Courier New" w:hint="default"/>
+        <w:rFonts w:hint="default" w:ascii="Courier New" w:hAnsi="Courier New" w:cs="Courier New"/>
       </w:rPr>
     </w:lvl>
     <w:lvl w:ilvl="2" w:tplc="08090005" w:tentative="1">
@@ -8410,7 +8433,7 @@
         <w:ind w:left="2160" w:hanging="360"/>
       </w:pPr>
       <w:rPr>
-        <w:rFonts w:ascii="Wingdings" w:hAnsi="Wingdings" w:hint="default"/>
+        <w:rFonts w:hint="default" w:ascii="Wingdings" w:hAnsi="Wingdings"/>
       </w:rPr>
     </w:lvl>
     <w:lvl w:ilvl="3" w:tplc="08090001" w:tentative="1">
@@ -8422,7 +8445,7 @@
         <w:ind w:left="2880" w:hanging="360"/>
       </w:pPr>
       <w:rPr>
-        <w:rFonts w:ascii="Symbol" w:hAnsi="Symbol" w:hint="default"/>
+        <w:rFonts w:hint="default" w:ascii="Symbol" w:hAnsi="Symbol"/>
       </w:rPr>
     </w:lvl>
     <w:lvl w:ilvl="4" w:tplc="08090003" w:tentative="1">
@@ -8434,7 +8457,7 @@
         <w:ind w:left="3600" w:hanging="360"/>
       </w:pPr>
       <w:rPr>
-        <w:rFonts w:ascii="Courier New" w:hAnsi="Courier New" w:cs="Courier New" w:hint="default"/>
+        <w:rFonts w:hint="default" w:ascii="Courier New" w:hAnsi="Courier New" w:cs="Courier New"/>
       </w:rPr>
     </w:lvl>
     <w:lvl w:ilvl="5" w:tplc="08090005" w:tentative="1">
@@ -8446,7 +8469,7 @@
         <w:ind w:left="4320" w:hanging="360"/>
       </w:pPr>
       <w:rPr>
-        <w:rFonts w:ascii="Wingdings" w:hAnsi="Wingdings" w:hint="default"/>
+        <w:rFonts w:hint="default" w:ascii="Wingdings" w:hAnsi="Wingdings"/>
       </w:rPr>
     </w:lvl>
     <w:lvl w:ilvl="6" w:tplc="08090001" w:tentative="1">
@@ -8458,7 +8481,7 @@
         <w:ind w:left="5040" w:hanging="360"/>
       </w:pPr>
       <w:rPr>
-        <w:rFonts w:ascii="Symbol" w:hAnsi="Symbol" w:hint="default"/>
+        <w:rFonts w:hint="default" w:ascii="Symbol" w:hAnsi="Symbol"/>
       </w:rPr>
     </w:lvl>
     <w:lvl w:ilvl="7" w:tplc="08090003" w:tentative="1">
@@ -8470,7 +8493,7 @@
         <w:ind w:left="5760" w:hanging="360"/>
       </w:pPr>
       <w:rPr>
-        <w:rFonts w:ascii="Courier New" w:hAnsi="Courier New" w:cs="Courier New" w:hint="default"/>
+        <w:rFonts w:hint="default" w:ascii="Courier New" w:hAnsi="Courier New" w:cs="Courier New"/>
       </w:rPr>
     </w:lvl>
     <w:lvl w:ilvl="8" w:tplc="08090005" w:tentative="1">
@@ -8482,7 +8505,7 @@
         <w:ind w:left="6480" w:hanging="360"/>
       </w:pPr>
       <w:rPr>
-        <w:rFonts w:ascii="Wingdings" w:hAnsi="Wingdings" w:hint="default"/>
+        <w:rFonts w:hint="default" w:ascii="Wingdings" w:hAnsi="Wingdings"/>
       </w:rPr>
     </w:lvl>
   </w:abstractNum>
@@ -8778,7 +8801,7 @@
         <w:ind w:left="1440" w:hanging="360"/>
       </w:pPr>
       <w:rPr>
-        <w:rFonts w:ascii="Courier New" w:hAnsi="Courier New" w:cs="Courier New" w:hint="default"/>
+        <w:rFonts w:hint="default" w:ascii="Courier New" w:hAnsi="Courier New" w:cs="Courier New"/>
       </w:rPr>
     </w:lvl>
     <w:lvl w:ilvl="2" w:tplc="FFFFFFFF" w:tentative="1">
@@ -8790,7 +8813,7 @@
         <w:ind w:left="2160" w:hanging="360"/>
       </w:pPr>
       <w:rPr>
-        <w:rFonts w:ascii="Wingdings" w:hAnsi="Wingdings" w:hint="default"/>
+        <w:rFonts w:hint="default" w:ascii="Wingdings" w:hAnsi="Wingdings"/>
       </w:rPr>
     </w:lvl>
     <w:lvl w:ilvl="3" w:tplc="FFFFFFFF" w:tentative="1">
@@ -8802,7 +8825,7 @@
         <w:ind w:left="2880" w:hanging="360"/>
       </w:pPr>
       <w:rPr>
-        <w:rFonts w:ascii="Symbol" w:hAnsi="Symbol" w:hint="default"/>
+        <w:rFonts w:hint="default" w:ascii="Symbol" w:hAnsi="Symbol"/>
       </w:rPr>
     </w:lvl>
     <w:lvl w:ilvl="4" w:tplc="FFFFFFFF" w:tentative="1">
@@ -8814,7 +8837,7 @@
         <w:ind w:left="3600" w:hanging="360"/>
       </w:pPr>
       <w:rPr>
-        <w:rFonts w:ascii="Courier New" w:hAnsi="Courier New" w:cs="Courier New" w:hint="default"/>
+        <w:rFonts w:hint="default" w:ascii="Courier New" w:hAnsi="Courier New" w:cs="Courier New"/>
       </w:rPr>
     </w:lvl>
     <w:lvl w:ilvl="5" w:tplc="FFFFFFFF" w:tentative="1">
@@ -8826,7 +8849,7 @@
         <w:ind w:left="4320" w:hanging="360"/>
       </w:pPr>
       <w:rPr>
-        <w:rFonts w:ascii="Wingdings" w:hAnsi="Wingdings" w:hint="default"/>
+        <w:rFonts w:hint="default" w:ascii="Wingdings" w:hAnsi="Wingdings"/>
       </w:rPr>
     </w:lvl>
     <w:lvl w:ilvl="6" w:tplc="FFFFFFFF" w:tentative="1">
@@ -8838,7 +8861,7 @@
         <w:ind w:left="5040" w:hanging="360"/>
       </w:pPr>
       <w:rPr>
-        <w:rFonts w:ascii="Symbol" w:hAnsi="Symbol" w:hint="default"/>
+        <w:rFonts w:hint="default" w:ascii="Symbol" w:hAnsi="Symbol"/>
       </w:rPr>
     </w:lvl>
     <w:lvl w:ilvl="7" w:tplc="FFFFFFFF" w:tentative="1">
@@ -8850,7 +8873,7 @@
         <w:ind w:left="5760" w:hanging="360"/>
       </w:pPr>
       <w:rPr>
-        <w:rFonts w:ascii="Courier New" w:hAnsi="Courier New" w:cs="Courier New" w:hint="default"/>
+        <w:rFonts w:hint="default" w:ascii="Courier New" w:hAnsi="Courier New" w:cs="Courier New"/>
       </w:rPr>
     </w:lvl>
     <w:lvl w:ilvl="8" w:tplc="FFFFFFFF" w:tentative="1">
@@ -8862,7 +8885,7 @@
         <w:ind w:left="6480" w:hanging="360"/>
       </w:pPr>
       <w:rPr>
-        <w:rFonts w:ascii="Wingdings" w:hAnsi="Wingdings" w:hint="default"/>
+        <w:rFonts w:hint="default" w:ascii="Wingdings" w:hAnsi="Wingdings"/>
       </w:rPr>
     </w:lvl>
   </w:abstractNum>
@@ -8879,7 +8902,7 @@
         <w:ind w:left="720" w:hanging="360"/>
       </w:pPr>
       <w:rPr>
-        <w:rFonts w:ascii="Symbol" w:hAnsi="Symbol" w:hint="default"/>
+        <w:rFonts w:hint="default" w:ascii="Symbol" w:hAnsi="Symbol"/>
       </w:rPr>
     </w:lvl>
     <w:lvl w:ilvl="1" w:tplc="08090003" w:tentative="1">
@@ -8891,7 +8914,7 @@
         <w:ind w:left="1440" w:hanging="360"/>
       </w:pPr>
       <w:rPr>
-        <w:rFonts w:ascii="Courier New" w:hAnsi="Courier New" w:cs="Courier New" w:hint="default"/>
+        <w:rFonts w:hint="default" w:ascii="Courier New" w:hAnsi="Courier New" w:cs="Courier New"/>
       </w:rPr>
     </w:lvl>
     <w:lvl w:ilvl="2" w:tplc="08090005" w:tentative="1">
@@ -8903,7 +8926,7 @@
         <w:ind w:left="2160" w:hanging="360"/>
       </w:pPr>
       <w:rPr>
-        <w:rFonts w:ascii="Wingdings" w:hAnsi="Wingdings" w:hint="default"/>
+        <w:rFonts w:hint="default" w:ascii="Wingdings" w:hAnsi="Wingdings"/>
       </w:rPr>
     </w:lvl>
     <w:lvl w:ilvl="3" w:tplc="08090001" w:tentative="1">
@@ -8915,7 +8938,7 @@
         <w:ind w:left="2880" w:hanging="360"/>
       </w:pPr>
       <w:rPr>
-        <w:rFonts w:ascii="Symbol" w:hAnsi="Symbol" w:hint="default"/>
+        <w:rFonts w:hint="default" w:ascii="Symbol" w:hAnsi="Symbol"/>
       </w:rPr>
     </w:lvl>
     <w:lvl w:ilvl="4" w:tplc="08090003" w:tentative="1">
@@ -8927,7 +8950,7 @@
         <w:ind w:left="3600" w:hanging="360"/>
       </w:pPr>
       <w:rPr>
-        <w:rFonts w:ascii="Courier New" w:hAnsi="Courier New" w:cs="Courier New" w:hint="default"/>
+        <w:rFonts w:hint="default" w:ascii="Courier New" w:hAnsi="Courier New" w:cs="Courier New"/>
       </w:rPr>
     </w:lvl>
     <w:lvl w:ilvl="5" w:tplc="08090005" w:tentative="1">
@@ -8939,7 +8962,7 @@
         <w:ind w:left="4320" w:hanging="360"/>
       </w:pPr>
       <w:rPr>
-        <w:rFonts w:ascii="Wingdings" w:hAnsi="Wingdings" w:hint="default"/>
+        <w:rFonts w:hint="default" w:ascii="Wingdings" w:hAnsi="Wingdings"/>
       </w:rPr>
     </w:lvl>
     <w:lvl w:ilvl="6" w:tplc="08090001" w:tentative="1">
@@ -8951,7 +8974,7 @@
         <w:ind w:left="5040" w:hanging="360"/>
       </w:pPr>
       <w:rPr>
-        <w:rFonts w:ascii="Symbol" w:hAnsi="Symbol" w:hint="default"/>
+        <w:rFonts w:hint="default" w:ascii="Symbol" w:hAnsi="Symbol"/>
       </w:rPr>
     </w:lvl>
     <w:lvl w:ilvl="7" w:tplc="08090003" w:tentative="1">
@@ -8963,7 +8986,7 @@
         <w:ind w:left="5760" w:hanging="360"/>
       </w:pPr>
       <w:rPr>
-        <w:rFonts w:ascii="Courier New" w:hAnsi="Courier New" w:cs="Courier New" w:hint="default"/>
+        <w:rFonts w:hint="default" w:ascii="Courier New" w:hAnsi="Courier New" w:cs="Courier New"/>
       </w:rPr>
     </w:lvl>
     <w:lvl w:ilvl="8" w:tplc="08090005" w:tentative="1">
@@ -8975,7 +8998,7 @@
         <w:ind w:left="6480" w:hanging="360"/>
       </w:pPr>
       <w:rPr>
-        <w:rFonts w:ascii="Wingdings" w:hAnsi="Wingdings" w:hint="default"/>
+        <w:rFonts w:hint="default" w:ascii="Wingdings" w:hAnsi="Wingdings"/>
       </w:rPr>
     </w:lvl>
   </w:abstractNum>
@@ -8992,7 +9015,7 @@
         <w:ind w:left="720" w:hanging="360"/>
       </w:pPr>
       <w:rPr>
-        <w:rFonts w:ascii="Symbol" w:hAnsi="Symbol" w:hint="default"/>
+        <w:rFonts w:hint="default" w:ascii="Symbol" w:hAnsi="Symbol"/>
       </w:rPr>
     </w:lvl>
     <w:lvl w:ilvl="1" w:tplc="08090003" w:tentative="1">
@@ -9004,7 +9027,7 @@
         <w:ind w:left="1440" w:hanging="360"/>
       </w:pPr>
       <w:rPr>
-        <w:rFonts w:ascii="Courier New" w:hAnsi="Courier New" w:cs="Courier New" w:hint="default"/>
+        <w:rFonts w:hint="default" w:ascii="Courier New" w:hAnsi="Courier New" w:cs="Courier New"/>
       </w:rPr>
     </w:lvl>
     <w:lvl w:ilvl="2" w:tplc="08090005" w:tentative="1">
@@ -9016,7 +9039,7 @@
         <w:ind w:left="2160" w:hanging="360"/>
       </w:pPr>
       <w:rPr>
-        <w:rFonts w:ascii="Wingdings" w:hAnsi="Wingdings" w:hint="default"/>
+        <w:rFonts w:hint="default" w:ascii="Wingdings" w:hAnsi="Wingdings"/>
       </w:rPr>
     </w:lvl>
     <w:lvl w:ilvl="3" w:tplc="08090001" w:tentative="1">
@@ -9028,7 +9051,7 @@
         <w:ind w:left="2880" w:hanging="360"/>
       </w:pPr>
       <w:rPr>
-        <w:rFonts w:ascii="Symbol" w:hAnsi="Symbol" w:hint="default"/>
+        <w:rFonts w:hint="default" w:ascii="Symbol" w:hAnsi="Symbol"/>
       </w:rPr>
     </w:lvl>
     <w:lvl w:ilvl="4" w:tplc="08090003" w:tentative="1">
@@ -9040,7 +9063,7 @@
         <w:ind w:left="3600" w:hanging="360"/>
       </w:pPr>
       <w:rPr>
-        <w:rFonts w:ascii="Courier New" w:hAnsi="Courier New" w:cs="Courier New" w:hint="default"/>
+        <w:rFonts w:hint="default" w:ascii="Courier New" w:hAnsi="Courier New" w:cs="Courier New"/>
       </w:rPr>
     </w:lvl>
     <w:lvl w:ilvl="5" w:tplc="08090005" w:tentative="1">
@@ -9052,7 +9075,7 @@
         <w:ind w:left="4320" w:hanging="360"/>
       </w:pPr>
       <w:rPr>
-        <w:rFonts w:ascii="Wingdings" w:hAnsi="Wingdings" w:hint="default"/>
+        <w:rFonts w:hint="default" w:ascii="Wingdings" w:hAnsi="Wingdings"/>
       </w:rPr>
     </w:lvl>
     <w:lvl w:ilvl="6" w:tplc="08090001" w:tentative="1">
@@ -9064,7 +9087,7 @@
         <w:ind w:left="5040" w:hanging="360"/>
       </w:pPr>
       <w:rPr>
-        <w:rFonts w:ascii="Symbol" w:hAnsi="Symbol" w:hint="default"/>
+        <w:rFonts w:hint="default" w:ascii="Symbol" w:hAnsi="Symbol"/>
       </w:rPr>
     </w:lvl>
     <w:lvl w:ilvl="7" w:tplc="08090003" w:tentative="1">
@@ -9076,7 +9099,7 @@
         <w:ind w:left="5760" w:hanging="360"/>
       </w:pPr>
       <w:rPr>
-        <w:rFonts w:ascii="Courier New" w:hAnsi="Courier New" w:cs="Courier New" w:hint="default"/>
+        <w:rFonts w:hint="default" w:ascii="Courier New" w:hAnsi="Courier New" w:cs="Courier New"/>
       </w:rPr>
     </w:lvl>
     <w:lvl w:ilvl="8" w:tplc="08090005" w:tentative="1">
@@ -9088,7 +9111,7 @@
         <w:ind w:left="6480" w:hanging="360"/>
       </w:pPr>
       <w:rPr>
-        <w:rFonts w:ascii="Wingdings" w:hAnsi="Wingdings" w:hint="default"/>
+        <w:rFonts w:hint="default" w:ascii="Wingdings" w:hAnsi="Wingdings"/>
       </w:rPr>
     </w:lvl>
   </w:abstractNum>
@@ -9194,7 +9217,7 @@
         <w:ind w:left="720" w:hanging="360"/>
       </w:pPr>
       <w:rPr>
-        <w:rFonts w:ascii="Symbol" w:hAnsi="Symbol" w:hint="default"/>
+        <w:rFonts w:hint="default" w:ascii="Symbol" w:hAnsi="Symbol"/>
       </w:rPr>
     </w:lvl>
     <w:lvl w:ilvl="1" w:tplc="08090003" w:tentative="1">
@@ -9206,7 +9229,7 @@
         <w:ind w:left="1440" w:hanging="360"/>
       </w:pPr>
       <w:rPr>
-        <w:rFonts w:ascii="Courier New" w:hAnsi="Courier New" w:cs="Courier New" w:hint="default"/>
+        <w:rFonts w:hint="default" w:ascii="Courier New" w:hAnsi="Courier New" w:cs="Courier New"/>
       </w:rPr>
     </w:lvl>
     <w:lvl w:ilvl="2" w:tplc="08090005" w:tentative="1">
@@ -9218,7 +9241,7 @@
         <w:ind w:left="2160" w:hanging="360"/>
       </w:pPr>
       <w:rPr>
-        <w:rFonts w:ascii="Wingdings" w:hAnsi="Wingdings" w:hint="default"/>
+        <w:rFonts w:hint="default" w:ascii="Wingdings" w:hAnsi="Wingdings"/>
       </w:rPr>
     </w:lvl>
     <w:lvl w:ilvl="3" w:tplc="08090001" w:tentative="1">
@@ -9230,7 +9253,7 @@
         <w:ind w:left="2880" w:hanging="360"/>
       </w:pPr>
       <w:rPr>
-        <w:rFonts w:ascii="Symbol" w:hAnsi="Symbol" w:hint="default"/>
+        <w:rFonts w:hint="default" w:ascii="Symbol" w:hAnsi="Symbol"/>
       </w:rPr>
     </w:lvl>
     <w:lvl w:ilvl="4" w:tplc="08090003" w:tentative="1">
@@ -9242,7 +9265,7 @@
         <w:ind w:left="3600" w:hanging="360"/>
       </w:pPr>
       <w:rPr>
-        <w:rFonts w:ascii="Courier New" w:hAnsi="Courier New" w:cs="Courier New" w:hint="default"/>
+        <w:rFonts w:hint="default" w:ascii="Courier New" w:hAnsi="Courier New" w:cs="Courier New"/>
       </w:rPr>
     </w:lvl>
     <w:lvl w:ilvl="5" w:tplc="08090005" w:tentative="1">
@@ -9254,7 +9277,7 @@
         <w:ind w:left="4320" w:hanging="360"/>
       </w:pPr>
       <w:rPr>
-        <w:rFonts w:ascii="Wingdings" w:hAnsi="Wingdings" w:hint="default"/>
+        <w:rFonts w:hint="default" w:ascii="Wingdings" w:hAnsi="Wingdings"/>
       </w:rPr>
     </w:lvl>
     <w:lvl w:ilvl="6" w:tplc="08090001" w:tentative="1">
@@ -9266,7 +9289,7 @@
         <w:ind w:left="5040" w:hanging="360"/>
       </w:pPr>
       <w:rPr>
-        <w:rFonts w:ascii="Symbol" w:hAnsi="Symbol" w:hint="default"/>
+        <w:rFonts w:hint="default" w:ascii="Symbol" w:hAnsi="Symbol"/>
       </w:rPr>
     </w:lvl>
     <w:lvl w:ilvl="7" w:tplc="08090003" w:tentative="1">
@@ -9278,7 +9301,7 @@
         <w:ind w:left="5760" w:hanging="360"/>
       </w:pPr>
       <w:rPr>
-        <w:rFonts w:ascii="Courier New" w:hAnsi="Courier New" w:cs="Courier New" w:hint="default"/>
+        <w:rFonts w:hint="default" w:ascii="Courier New" w:hAnsi="Courier New" w:cs="Courier New"/>
       </w:rPr>
     </w:lvl>
     <w:lvl w:ilvl="8" w:tplc="08090005" w:tentative="1">
@@ -9290,7 +9313,7 @@
         <w:ind w:left="6480" w:hanging="360"/>
       </w:pPr>
       <w:rPr>
-        <w:rFonts w:ascii="Wingdings" w:hAnsi="Wingdings" w:hint="default"/>
+        <w:rFonts w:hint="default" w:ascii="Wingdings" w:hAnsi="Wingdings"/>
       </w:rPr>
     </w:lvl>
   </w:abstractNum>
@@ -9393,7 +9416,7 @@
         <w:ind w:left="720" w:hanging="360"/>
       </w:pPr>
       <w:rPr>
-        <w:rFonts w:ascii="Symbol" w:hAnsi="Symbol" w:hint="default"/>
+        <w:rFonts w:hint="default" w:ascii="Symbol" w:hAnsi="Symbol"/>
       </w:rPr>
     </w:lvl>
     <w:lvl w:ilvl="1" w:tplc="FFFFFFFF">
@@ -9405,7 +9428,7 @@
         <w:ind w:left="1440" w:hanging="360"/>
       </w:pPr>
       <w:rPr>
-        <w:rFonts w:ascii="Courier New" w:hAnsi="Courier New" w:cs="Courier New" w:hint="default"/>
+        <w:rFonts w:hint="default" w:ascii="Courier New" w:hAnsi="Courier New" w:cs="Courier New"/>
       </w:rPr>
     </w:lvl>
     <w:lvl w:ilvl="2" w:tplc="FFFFFFFF" w:tentative="1">
@@ -9417,7 +9440,7 @@
         <w:ind w:left="2160" w:hanging="360"/>
       </w:pPr>
       <w:rPr>
-        <w:rFonts w:ascii="Wingdings" w:hAnsi="Wingdings" w:hint="default"/>
+        <w:rFonts w:hint="default" w:ascii="Wingdings" w:hAnsi="Wingdings"/>
       </w:rPr>
     </w:lvl>
     <w:lvl w:ilvl="3" w:tplc="FFFFFFFF" w:tentative="1">
@@ -9429,7 +9452,7 @@
         <w:ind w:left="2880" w:hanging="360"/>
       </w:pPr>
       <w:rPr>
-        <w:rFonts w:ascii="Symbol" w:hAnsi="Symbol" w:hint="default"/>
+        <w:rFonts w:hint="default" w:ascii="Symbol" w:hAnsi="Symbol"/>
       </w:rPr>
     </w:lvl>
     <w:lvl w:ilvl="4" w:tplc="FFFFFFFF" w:tentative="1">
@@ -9441,7 +9464,7 @@
         <w:ind w:left="3600" w:hanging="360"/>
       </w:pPr>
       <w:rPr>
-        <w:rFonts w:ascii="Courier New" w:hAnsi="Courier New" w:cs="Courier New" w:hint="default"/>
+        <w:rFonts w:hint="default" w:ascii="Courier New" w:hAnsi="Courier New" w:cs="Courier New"/>
       </w:rPr>
     </w:lvl>
     <w:lvl w:ilvl="5" w:tplc="FFFFFFFF" w:tentative="1">
@@ -9453,7 +9476,7 @@
         <w:ind w:left="4320" w:hanging="360"/>
       </w:pPr>
       <w:rPr>
-        <w:rFonts w:ascii="Wingdings" w:hAnsi="Wingdings" w:hint="default"/>
+        <w:rFonts w:hint="default" w:ascii="Wingdings" w:hAnsi="Wingdings"/>
       </w:rPr>
     </w:lvl>
     <w:lvl w:ilvl="6" w:tplc="FFFFFFFF" w:tentative="1">
@@ -9465,7 +9488,7 @@
         <w:ind w:left="5040" w:hanging="360"/>
       </w:pPr>
       <w:rPr>
-        <w:rFonts w:ascii="Symbol" w:hAnsi="Symbol" w:hint="default"/>
+        <w:rFonts w:hint="default" w:ascii="Symbol" w:hAnsi="Symbol"/>
       </w:rPr>
     </w:lvl>
     <w:lvl w:ilvl="7" w:tplc="FFFFFFFF" w:tentative="1">
@@ -9477,7 +9500,7 @@
         <w:ind w:left="5760" w:hanging="360"/>
       </w:pPr>
       <w:rPr>
-        <w:rFonts w:ascii="Courier New" w:hAnsi="Courier New" w:cs="Courier New" w:hint="default"/>
+        <w:rFonts w:hint="default" w:ascii="Courier New" w:hAnsi="Courier New" w:cs="Courier New"/>
       </w:rPr>
     </w:lvl>
     <w:lvl w:ilvl="8" w:tplc="FFFFFFFF" w:tentative="1">
@@ -9489,7 +9512,7 @@
         <w:ind w:left="6480" w:hanging="360"/>
       </w:pPr>
       <w:rPr>
-        <w:rFonts w:ascii="Wingdings" w:hAnsi="Wingdings" w:hint="default"/>
+        <w:rFonts w:hint="default" w:ascii="Wingdings" w:hAnsi="Wingdings"/>
       </w:rPr>
     </w:lvl>
   </w:abstractNum>
@@ -9639,7 +9662,7 @@
   <w:docDefaults>
     <w:rPrDefault>
       <w:rPr>
-        <w:rFonts w:asciiTheme="minorHAnsi" w:eastAsiaTheme="minorHAnsi" w:hAnsiTheme="minorHAnsi" w:cstheme="minorBidi"/>
+        <w:rFonts w:asciiTheme="minorHAnsi" w:hAnsiTheme="minorHAnsi" w:eastAsiaTheme="minorHAnsi" w:cstheme="minorBidi"/>
         <w:kern w:val="2"/>
         <w:sz w:val="22"/>
         <w:szCs w:val="22"/>
@@ -9656,14 +9679,14 @@
   <w:latentStyles w:defLockedState="0" w:defUIPriority="99" w:defSemiHidden="0" w:defUnhideWhenUsed="0" w:defQFormat="0" w:count="376">
     <w:lsdException w:name="Normal" w:uiPriority="0" w:qFormat="1"/>
     <w:lsdException w:name="heading 1" w:uiPriority="9" w:qFormat="1"/>
-    <w:lsdException w:name="heading 2" w:semiHidden="1" w:uiPriority="9" w:unhideWhenUsed="1" w:qFormat="1"/>
-    <w:lsdException w:name="heading 3" w:semiHidden="1" w:uiPriority="9" w:unhideWhenUsed="1" w:qFormat="1"/>
-    <w:lsdException w:name="heading 4" w:semiHidden="1" w:uiPriority="9" w:unhideWhenUsed="1" w:qFormat="1"/>
-    <w:lsdException w:name="heading 5" w:semiHidden="1" w:uiPriority="9" w:unhideWhenUsed="1" w:qFormat="1"/>
-    <w:lsdException w:name="heading 6" w:semiHidden="1" w:uiPriority="9" w:unhideWhenUsed="1" w:qFormat="1"/>
-    <w:lsdException w:name="heading 7" w:semiHidden="1" w:uiPriority="9" w:unhideWhenUsed="1" w:qFormat="1"/>
-    <w:lsdException w:name="heading 8" w:semiHidden="1" w:uiPriority="9" w:unhideWhenUsed="1" w:qFormat="1"/>
-    <w:lsdException w:name="heading 9" w:semiHidden="1" w:uiPriority="9" w:unhideWhenUsed="1" w:qFormat="1"/>
+    <w:lsdException w:name="heading 2" w:uiPriority="9" w:semiHidden="1" w:unhideWhenUsed="1" w:qFormat="1"/>
+    <w:lsdException w:name="heading 3" w:uiPriority="9" w:semiHidden="1" w:unhideWhenUsed="1" w:qFormat="1"/>
+    <w:lsdException w:name="heading 4" w:uiPriority="9" w:semiHidden="1" w:unhideWhenUsed="1" w:qFormat="1"/>
+    <w:lsdException w:name="heading 5" w:uiPriority="9" w:semiHidden="1" w:unhideWhenUsed="1" w:qFormat="1"/>
+    <w:lsdException w:name="heading 6" w:uiPriority="9" w:semiHidden="1" w:unhideWhenUsed="1" w:qFormat="1"/>
+    <w:lsdException w:name="heading 7" w:uiPriority="9" w:semiHidden="1" w:unhideWhenUsed="1" w:qFormat="1"/>
+    <w:lsdException w:name="heading 8" w:uiPriority="9" w:semiHidden="1" w:unhideWhenUsed="1" w:qFormat="1"/>
+    <w:lsdException w:name="heading 9" w:uiPriority="9" w:semiHidden="1" w:unhideWhenUsed="1" w:qFormat="1"/>
     <w:lsdException w:name="index 1" w:semiHidden="1" w:unhideWhenUsed="1"/>
     <w:lsdException w:name="index 2" w:semiHidden="1" w:unhideWhenUsed="1"/>
     <w:lsdException w:name="index 3" w:semiHidden="1" w:unhideWhenUsed="1"/>
@@ -9673,22 +9696,22 @@
     <w:lsdException w:name="index 7" w:semiHidden="1" w:unhideWhenUsed="1"/>
     <w:lsdException w:name="index 8" w:semiHidden="1" w:unhideWhenUsed="1"/>
     <w:lsdException w:name="index 9" w:semiHidden="1" w:unhideWhenUsed="1"/>
-    <w:lsdException w:name="toc 1" w:semiHidden="1" w:uiPriority="39" w:unhideWhenUsed="1"/>
-    <w:lsdException w:name="toc 2" w:semiHidden="1" w:uiPriority="39" w:unhideWhenUsed="1"/>
-    <w:lsdException w:name="toc 3" w:semiHidden="1" w:uiPriority="39" w:unhideWhenUsed="1"/>
-    <w:lsdException w:name="toc 4" w:semiHidden="1" w:uiPriority="39" w:unhideWhenUsed="1"/>
-    <w:lsdException w:name="toc 5" w:semiHidden="1" w:uiPriority="39" w:unhideWhenUsed="1"/>
-    <w:lsdException w:name="toc 6" w:semiHidden="1" w:uiPriority="39" w:unhideWhenUsed="1"/>
-    <w:lsdException w:name="toc 7" w:semiHidden="1" w:uiPriority="39" w:unhideWhenUsed="1"/>
-    <w:lsdException w:name="toc 8" w:semiHidden="1" w:uiPriority="39" w:unhideWhenUsed="1"/>
-    <w:lsdException w:name="toc 9" w:semiHidden="1" w:uiPriority="39" w:unhideWhenUsed="1"/>
+    <w:lsdException w:name="toc 1" w:uiPriority="39" w:semiHidden="1" w:unhideWhenUsed="1"/>
+    <w:lsdException w:name="toc 2" w:uiPriority="39" w:semiHidden="1" w:unhideWhenUsed="1"/>
+    <w:lsdException w:name="toc 3" w:uiPriority="39" w:semiHidden="1" w:unhideWhenUsed="1"/>
+    <w:lsdException w:name="toc 4" w:uiPriority="39" w:semiHidden="1" w:unhideWhenUsed="1"/>
+    <w:lsdException w:name="toc 5" w:uiPriority="39" w:semiHidden="1" w:unhideWhenUsed="1"/>
+    <w:lsdException w:name="toc 6" w:uiPriority="39" w:semiHidden="1" w:unhideWhenUsed="1"/>
+    <w:lsdException w:name="toc 7" w:uiPriority="39" w:semiHidden="1" w:unhideWhenUsed="1"/>
+    <w:lsdException w:name="toc 8" w:uiPriority="39" w:semiHidden="1" w:unhideWhenUsed="1"/>
+    <w:lsdException w:name="toc 9" w:uiPriority="39" w:semiHidden="1" w:unhideWhenUsed="1"/>
     <w:lsdException w:name="Normal Indent" w:semiHidden="1" w:unhideWhenUsed="1"/>
     <w:lsdException w:name="footnote text" w:semiHidden="1" w:unhideWhenUsed="1"/>
     <w:lsdException w:name="annotation text" w:semiHidden="1" w:unhideWhenUsed="1"/>
     <w:lsdException w:name="header" w:semiHidden="1" w:unhideWhenUsed="1"/>
     <w:lsdException w:name="footer" w:semiHidden="1" w:unhideWhenUsed="1"/>
     <w:lsdException w:name="index heading" w:semiHidden="1" w:unhideWhenUsed="1"/>
-    <w:lsdException w:name="caption" w:semiHidden="1" w:uiPriority="35" w:unhideWhenUsed="1" w:qFormat="1"/>
+    <w:lsdException w:name="caption" w:uiPriority="35" w:semiHidden="1" w:unhideWhenUsed="1" w:qFormat="1"/>
     <w:lsdException w:name="table of figures" w:semiHidden="1" w:unhideWhenUsed="1"/>
     <w:lsdException w:name="envelope address" w:semiHidden="1" w:unhideWhenUsed="1"/>
     <w:lsdException w:name="envelope return" w:semiHidden="1" w:unhideWhenUsed="1"/>
@@ -9719,7 +9742,7 @@
     <w:lsdException w:name="Title" w:uiPriority="10" w:qFormat="1"/>
     <w:lsdException w:name="Closing" w:semiHidden="1" w:unhideWhenUsed="1"/>
     <w:lsdException w:name="Signature" w:semiHidden="1" w:unhideWhenUsed="1"/>
-    <w:lsdException w:name="Default Paragraph Font" w:semiHidden="1" w:uiPriority="1" w:unhideWhenUsed="1"/>
+    <w:lsdException w:name="Default Paragraph Font" w:uiPriority="1" w:semiHidden="1" w:unhideWhenUsed="1"/>
     <w:lsdException w:name="Body Text" w:semiHidden="1" w:unhideWhenUsed="1"/>
     <w:lsdException w:name="Body Text Indent" w:semiHidden="1" w:unhideWhenUsed="1"/>
     <w:lsdException w:name="List Continue" w:semiHidden="1" w:unhideWhenUsed="1"/>
@@ -9919,8 +9942,8 @@
     <w:lsdException w:name="Subtle Reference" w:uiPriority="31" w:qFormat="1"/>
     <w:lsdException w:name="Intense Reference" w:uiPriority="32" w:qFormat="1"/>
     <w:lsdException w:name="Book Title" w:uiPriority="33" w:qFormat="1"/>
-    <w:lsdException w:name="Bibliography" w:semiHidden="1" w:uiPriority="37" w:unhideWhenUsed="1"/>
-    <w:lsdException w:name="TOC Heading" w:semiHidden="1" w:uiPriority="39" w:unhideWhenUsed="1" w:qFormat="1"/>
+    <w:lsdException w:name="Bibliography" w:uiPriority="37" w:semiHidden="1" w:unhideWhenUsed="1"/>
+    <w:lsdException w:name="TOC Heading" w:uiPriority="39" w:semiHidden="1" w:unhideWhenUsed="1" w:qFormat="1"/>
     <w:lsdException w:name="Plain Table 1" w:uiPriority="41"/>
     <w:lsdException w:name="Plain Table 2" w:uiPriority="42"/>
     <w:lsdException w:name="Plain Table 3" w:uiPriority="43"/>
@@ -10031,7 +10054,7 @@
     <w:lsdException w:name="Unresolved Mention" w:semiHidden="1" w:unhideWhenUsed="1"/>
     <w:lsdException w:name="Smart Link" w:semiHidden="1" w:unhideWhenUsed="1"/>
   </w:latentStyles>
-  <w:style w:type="paragraph" w:default="1" w:styleId="Normal">
+  <w:style w:type="paragraph" w:styleId="Normal" w:default="1">
     <w:name w:val="Normal"/>
     <w:qFormat/>
   </w:style>
@@ -10050,7 +10073,7 @@
       <w:outlineLvl w:val="0"/>
     </w:pPr>
     <w:rPr>
-      <w:rFonts w:asciiTheme="majorHAnsi" w:eastAsiaTheme="majorEastAsia" w:hAnsiTheme="majorHAnsi" w:cstheme="majorBidi"/>
+      <w:rFonts w:asciiTheme="majorHAnsi" w:hAnsiTheme="majorHAnsi" w:eastAsiaTheme="majorEastAsia" w:cstheme="majorBidi"/>
       <w:color w:val="0F4761" w:themeColor="accent1" w:themeShade="BF"/>
       <w:sz w:val="40"/>
       <w:szCs w:val="40"/>
@@ -10072,7 +10095,7 @@
       <w:outlineLvl w:val="1"/>
     </w:pPr>
     <w:rPr>
-      <w:rFonts w:asciiTheme="majorHAnsi" w:eastAsiaTheme="majorEastAsia" w:hAnsiTheme="majorHAnsi" w:cstheme="majorBidi"/>
+      <w:rFonts w:asciiTheme="majorHAnsi" w:hAnsiTheme="majorHAnsi" w:eastAsiaTheme="majorEastAsia" w:cstheme="majorBidi"/>
       <w:color w:val="0F4761" w:themeColor="accent1" w:themeShade="BF"/>
       <w:sz w:val="32"/>
       <w:szCs w:val="32"/>
@@ -10233,13 +10256,13 @@
       <w:color w:val="272727" w:themeColor="text1" w:themeTint="D8"/>
     </w:rPr>
   </w:style>
-  <w:style w:type="character" w:default="1" w:styleId="DefaultParagraphFont">
+  <w:style w:type="character" w:styleId="DefaultParagraphFont" w:default="1">
     <w:name w:val="Default Paragraph Font"/>
     <w:uiPriority w:val="1"/>
     <w:semiHidden/>
     <w:unhideWhenUsed/>
   </w:style>
-  <w:style w:type="table" w:default="1" w:styleId="TableNormal">
+  <w:style w:type="table" w:styleId="TableNormal" w:default="1">
     <w:name w:val="Normal Table"/>
     <w:uiPriority w:val="99"/>
     <w:semiHidden/>
@@ -10254,39 +10277,39 @@
       </w:tblCellMar>
     </w:tblPr>
   </w:style>
-  <w:style w:type="numbering" w:default="1" w:styleId="NoList">
+  <w:style w:type="numbering" w:styleId="NoList" w:default="1">
     <w:name w:val="No List"/>
     <w:uiPriority w:val="99"/>
     <w:semiHidden/>
     <w:unhideWhenUsed/>
   </w:style>
-  <w:style w:type="character" w:customStyle="1" w:styleId="Heading1Char">
+  <w:style w:type="character" w:styleId="Heading1Char" w:customStyle="1">
     <w:name w:val="Heading 1 Char"/>
     <w:basedOn w:val="DefaultParagraphFont"/>
     <w:link w:val="Heading1"/>
     <w:uiPriority w:val="9"/>
     <w:rsid w:val="002D0942"/>
     <w:rPr>
-      <w:rFonts w:asciiTheme="majorHAnsi" w:eastAsiaTheme="majorEastAsia" w:hAnsiTheme="majorHAnsi" w:cstheme="majorBidi"/>
+      <w:rFonts w:asciiTheme="majorHAnsi" w:hAnsiTheme="majorHAnsi" w:eastAsiaTheme="majorEastAsia" w:cstheme="majorBidi"/>
       <w:color w:val="0F4761" w:themeColor="accent1" w:themeShade="BF"/>
       <w:sz w:val="40"/>
       <w:szCs w:val="40"/>
     </w:rPr>
   </w:style>
-  <w:style w:type="character" w:customStyle="1" w:styleId="Heading2Char">
+  <w:style w:type="character" w:styleId="Heading2Char" w:customStyle="1">
     <w:name w:val="Heading 2 Char"/>
     <w:basedOn w:val="DefaultParagraphFont"/>
     <w:link w:val="Heading2"/>
     <w:uiPriority w:val="9"/>
     <w:rsid w:val="002D0942"/>
     <w:rPr>
-      <w:rFonts w:asciiTheme="majorHAnsi" w:eastAsiaTheme="majorEastAsia" w:hAnsiTheme="majorHAnsi" w:cstheme="majorBidi"/>
+      <w:rFonts w:asciiTheme="majorHAnsi" w:hAnsiTheme="majorHAnsi" w:eastAsiaTheme="majorEastAsia" w:cstheme="majorBidi"/>
       <w:color w:val="0F4761" w:themeColor="accent1" w:themeShade="BF"/>
       <w:sz w:val="32"/>
       <w:szCs w:val="32"/>
     </w:rPr>
   </w:style>
-  <w:style w:type="character" w:customStyle="1" w:styleId="Heading3Char">
+  <w:style w:type="character" w:styleId="Heading3Char" w:customStyle="1">
     <w:name w:val="Heading 3 Char"/>
     <w:basedOn w:val="DefaultParagraphFont"/>
     <w:link w:val="Heading3"/>
@@ -10300,7 +10323,7 @@
       <w:szCs w:val="28"/>
     </w:rPr>
   </w:style>
-  <w:style w:type="character" w:customStyle="1" w:styleId="Heading4Char">
+  <w:style w:type="character" w:styleId="Heading4Char" w:customStyle="1">
     <w:name w:val="Heading 4 Char"/>
     <w:basedOn w:val="DefaultParagraphFont"/>
     <w:link w:val="Heading4"/>
@@ -10314,7 +10337,7 @@
       <w:color w:val="0F4761" w:themeColor="accent1" w:themeShade="BF"/>
     </w:rPr>
   </w:style>
-  <w:style w:type="character" w:customStyle="1" w:styleId="Heading5Char">
+  <w:style w:type="character" w:styleId="Heading5Char" w:customStyle="1">
     <w:name w:val="Heading 5 Char"/>
     <w:basedOn w:val="DefaultParagraphFont"/>
     <w:link w:val="Heading5"/>
@@ -10326,7 +10349,7 @@
       <w:color w:val="0F4761" w:themeColor="accent1" w:themeShade="BF"/>
     </w:rPr>
   </w:style>
-  <w:style w:type="character" w:customStyle="1" w:styleId="Heading6Char">
+  <w:style w:type="character" w:styleId="Heading6Char" w:customStyle="1">
     <w:name w:val="Heading 6 Char"/>
     <w:basedOn w:val="DefaultParagraphFont"/>
     <w:link w:val="Heading6"/>
@@ -10340,7 +10363,7 @@
       <w:color w:val="595959" w:themeColor="text1" w:themeTint="A6"/>
     </w:rPr>
   </w:style>
-  <w:style w:type="character" w:customStyle="1" w:styleId="Heading7Char">
+  <w:style w:type="character" w:styleId="Heading7Char" w:customStyle="1">
     <w:name w:val="Heading 7 Char"/>
     <w:basedOn w:val="DefaultParagraphFont"/>
     <w:link w:val="Heading7"/>
@@ -10352,7 +10375,7 @@
       <w:color w:val="595959" w:themeColor="text1" w:themeTint="A6"/>
     </w:rPr>
   </w:style>
-  <w:style w:type="character" w:customStyle="1" w:styleId="Heading8Char">
+  <w:style w:type="character" w:styleId="Heading8Char" w:customStyle="1">
     <w:name w:val="Heading 8 Char"/>
     <w:basedOn w:val="DefaultParagraphFont"/>
     <w:link w:val="Heading8"/>
@@ -10366,7 +10389,7 @@
       <w:color w:val="272727" w:themeColor="text1" w:themeTint="D8"/>
     </w:rPr>
   </w:style>
-  <w:style w:type="character" w:customStyle="1" w:styleId="Heading9Char">
+  <w:style w:type="character" w:styleId="Heading9Char" w:customStyle="1">
     <w:name w:val="Heading 9 Char"/>
     <w:basedOn w:val="DefaultParagraphFont"/>
     <w:link w:val="Heading9"/>
@@ -10391,21 +10414,21 @@
       <w:contextualSpacing/>
     </w:pPr>
     <w:rPr>
-      <w:rFonts w:asciiTheme="majorHAnsi" w:eastAsiaTheme="majorEastAsia" w:hAnsiTheme="majorHAnsi" w:cstheme="majorBidi"/>
+      <w:rFonts w:asciiTheme="majorHAnsi" w:hAnsiTheme="majorHAnsi" w:eastAsiaTheme="majorEastAsia" w:cstheme="majorBidi"/>
       <w:spacing w:val="-10"/>
       <w:kern w:val="28"/>
       <w:sz w:val="56"/>
       <w:szCs w:val="56"/>
     </w:rPr>
   </w:style>
-  <w:style w:type="character" w:customStyle="1" w:styleId="TitleChar">
+  <w:style w:type="character" w:styleId="TitleChar" w:customStyle="1">
     <w:name w:val="Title Char"/>
     <w:basedOn w:val="DefaultParagraphFont"/>
     <w:link w:val="Title"/>
     <w:uiPriority w:val="10"/>
     <w:rsid w:val="002D0942"/>
     <w:rPr>
-      <w:rFonts w:asciiTheme="majorHAnsi" w:eastAsiaTheme="majorEastAsia" w:hAnsiTheme="majorHAnsi" w:cstheme="majorBidi"/>
+      <w:rFonts w:asciiTheme="majorHAnsi" w:hAnsiTheme="majorHAnsi" w:eastAsiaTheme="majorEastAsia" w:cstheme="majorBidi"/>
       <w:spacing w:val="-10"/>
       <w:kern w:val="28"/>
       <w:sz w:val="56"/>
@@ -10433,7 +10456,7 @@
       <w:szCs w:val="28"/>
     </w:rPr>
   </w:style>
-  <w:style w:type="character" w:customStyle="1" w:styleId="SubtitleChar">
+  <w:style w:type="character" w:styleId="SubtitleChar" w:customStyle="1">
     <w:name w:val="Subtitle Char"/>
     <w:basedOn w:val="DefaultParagraphFont"/>
     <w:link w:val="Subtitle"/>
@@ -10465,7 +10488,7 @@
       <w:color w:val="404040" w:themeColor="text1" w:themeTint="BF"/>
     </w:rPr>
   </w:style>
-  <w:style w:type="character" w:customStyle="1" w:styleId="QuoteChar">
+  <w:style w:type="character" w:styleId="QuoteChar" w:customStyle="1">
     <w:name w:val="Quote Char"/>
     <w:basedOn w:val="DefaultParagraphFont"/>
     <w:link w:val="Quote"/>
@@ -10510,8 +10533,8 @@
     <w:rsid w:val="002D0942"/>
     <w:pPr>
       <w:pBdr>
-        <w:top w:val="single" w:sz="4" w:space="10" w:color="0F4761" w:themeColor="accent1" w:themeShade="BF"/>
-        <w:bottom w:val="single" w:sz="4" w:space="10" w:color="0F4761" w:themeColor="accent1" w:themeShade="BF"/>
+        <w:top w:val="single" w:color="0F4761" w:themeColor="accent1" w:themeShade="BF" w:sz="4" w:space="10"/>
+        <w:bottom w:val="single" w:color="0F4761" w:themeColor="accent1" w:themeShade="BF" w:sz="4" w:space="10"/>
       </w:pBdr>
       <w:spacing w:before="360" w:after="360"/>
       <w:ind w:left="864" w:right="864"/>
@@ -10523,7 +10546,7 @@
       <w:color w:val="0F4761" w:themeColor="accent1" w:themeShade="BF"/>
     </w:rPr>
   </w:style>
-  <w:style w:type="character" w:customStyle="1" w:styleId="IntenseQuoteChar">
+  <w:style w:type="character" w:styleId="IntenseQuoteChar" w:customStyle="1">
     <w:name w:val="Intense Quote Char"/>
     <w:basedOn w:val="DefaultParagraphFont"/>
     <w:link w:val="IntenseQuote"/>
@@ -10559,12 +10582,12 @@
     </w:pPr>
     <w:tblPr>
       <w:tblBorders>
-        <w:top w:val="single" w:sz="4" w:space="0" w:color="auto"/>
-        <w:left w:val="single" w:sz="4" w:space="0" w:color="auto"/>
-        <w:bottom w:val="single" w:sz="4" w:space="0" w:color="auto"/>
-        <w:right w:val="single" w:sz="4" w:space="0" w:color="auto"/>
-        <w:insideH w:val="single" w:sz="4" w:space="0" w:color="auto"/>
-        <w:insideV w:val="single" w:sz="4" w:space="0" w:color="auto"/>
+        <w:top w:val="single" w:color="auto" w:sz="4" w:space="0"/>
+        <w:left w:val="single" w:color="auto" w:sz="4" w:space="0"/>
+        <w:bottom w:val="single" w:color="auto" w:sz="4" w:space="0"/>
+        <w:right w:val="single" w:color="auto" w:sz="4" w:space="0"/>
+        <w:insideH w:val="single" w:color="auto" w:sz="4" w:space="0"/>
+        <w:insideV w:val="single" w:color="auto" w:sz="4" w:space="0"/>
       </w:tblBorders>
     </w:tblPr>
   </w:style>
@@ -10583,7 +10606,7 @@
       <w:spacing w:after="0" w:line="240" w:lineRule="auto"/>
     </w:pPr>
   </w:style>
-  <w:style w:type="character" w:customStyle="1" w:styleId="HeaderChar">
+  <w:style w:type="character" w:styleId="HeaderChar" w:customStyle="1">
     <w:name w:val="Header Char"/>
     <w:basedOn w:val="DefaultParagraphFont"/>
     <w:link w:val="Header"/>
@@ -10605,7 +10628,7 @@
       <w:spacing w:after="0" w:line="240" w:lineRule="auto"/>
     </w:pPr>
   </w:style>
-  <w:style w:type="character" w:customStyle="1" w:styleId="FooterChar">
+  <w:style w:type="character" w:styleId="FooterChar" w:customStyle="1">
     <w:name w:val="Footer Char"/>
     <w:basedOn w:val="DefaultParagraphFont"/>
     <w:link w:val="Footer"/>
@@ -10911,9 +10934,10 @@
 </file>
 
 <file path=customXml/item1.xml><?xml version="1.0" encoding="utf-8"?>
-<ct:contentTypeSchema xmlns:ct="http://schemas.microsoft.com/office/2006/metadata/contentType" xmlns:ma="http://schemas.microsoft.com/office/2006/metadata/properties/metaAttributes" ct:_="" ma:_="" ma:contentTypeName="Document" ma:contentTypeID="0x01010052CC15FBED54A04E925A2B0FB273278F" ma:contentTypeVersion="8" ma:contentTypeDescription="Create a new document." ma:contentTypeScope="" ma:versionID="af798841d90423623a3034ee557406e4">
-  <xsd:schema xmlns:xsd="http://www.w3.org/2001/XMLSchema" xmlns:xs="http://www.w3.org/2001/XMLSchema" xmlns:p="http://schemas.microsoft.com/office/2006/metadata/properties" xmlns:ns2="586a42f0-10ec-49f4-8ca3-6239ed70bca6" targetNamespace="http://schemas.microsoft.com/office/2006/metadata/properties" ma:root="true" ma:fieldsID="d08e39c663eacde56480326cfef08329" ns2:_="">
+<ct:contentTypeSchema xmlns:ct="http://schemas.microsoft.com/office/2006/metadata/contentType" xmlns:ma="http://schemas.microsoft.com/office/2006/metadata/properties/metaAttributes" ct:_="" ma:_="" ma:contentTypeName="Document" ma:contentTypeID="0x01010052CC15FBED54A04E925A2B0FB273278F" ma:contentTypeVersion="12" ma:contentTypeDescription="Create a new document." ma:contentTypeScope="" ma:versionID="8b981a63f615d3a8435f5d1f864270c8">
+  <xsd:schema xmlns:xsd="http://www.w3.org/2001/XMLSchema" xmlns:xs="http://www.w3.org/2001/XMLSchema" xmlns:p="http://schemas.microsoft.com/office/2006/metadata/properties" xmlns:ns2="586a42f0-10ec-49f4-8ca3-6239ed70bca6" xmlns:ns3="dbfd5ba9-7325-44e8-b955-b384c215b44d" targetNamespace="http://schemas.microsoft.com/office/2006/metadata/properties" ma:root="true" ma:fieldsID="4a7d01d57be487b37d1985095a089eb5" ns2:_="" ns3:_="">
     <xsd:import namespace="586a42f0-10ec-49f4-8ca3-6239ed70bca6"/>
+    <xsd:import namespace="dbfd5ba9-7325-44e8-b955-b384c215b44d"/>
     <xsd:element name="properties">
       <xsd:complexType>
         <xsd:sequence>
@@ -10928,6 +10952,9 @@
                 <xsd:element ref="ns2:MediaServiceGenerationTime" minOccurs="0"/>
                 <xsd:element ref="ns2:MediaServiceEventHashCode" minOccurs="0"/>
                 <xsd:element ref="ns2:MediaLengthInSeconds" minOccurs="0"/>
+                <xsd:element ref="ns2:lcf76f155ced4ddcb4097134ff3c332f" minOccurs="0"/>
+                <xsd:element ref="ns3:TaxCatchAll" minOccurs="0"/>
+                <xsd:element ref="ns2:MediaServiceOCR" minOccurs="0"/>
               </xsd:all>
             </xsd:complexType>
           </xsd:element>
@@ -10977,6 +11004,35 @@
       <xsd:simpleType>
         <xsd:restriction base="dms:Unknown"/>
       </xsd:simpleType>
+    </xsd:element>
+    <xsd:element name="lcf76f155ced4ddcb4097134ff3c332f" ma:index="17" nillable="true" ma:taxonomy="true" ma:internalName="lcf76f155ced4ddcb4097134ff3c332f" ma:taxonomyFieldName="MediaServiceImageTags" ma:displayName="Image Tags" ma:readOnly="false" ma:fieldId="{5cf76f15-5ced-4ddc-b409-7134ff3c332f}" ma:taxonomyMulti="true" ma:sspId="2e49ff12-39f2-416e-aa91-245a66e61047" ma:termSetId="09814cd3-568e-fe90-9814-8d621ff8fb84" ma:anchorId="fba54fb3-c3e1-fe81-a776-ca4b69148c4d" ma:open="true" ma:isKeyword="false">
+      <xsd:complexType>
+        <xsd:sequence>
+          <xsd:element ref="pc:Terms" minOccurs="0" maxOccurs="1"/>
+        </xsd:sequence>
+      </xsd:complexType>
+    </xsd:element>
+    <xsd:element name="MediaServiceOCR" ma:index="19" nillable="true" ma:displayName="Extracted Text" ma:internalName="MediaServiceOCR" ma:readOnly="true">
+      <xsd:simpleType>
+        <xsd:restriction base="dms:Note">
+          <xsd:maxLength value="255"/>
+        </xsd:restriction>
+      </xsd:simpleType>
+    </xsd:element>
+  </xsd:schema>
+  <xsd:schema xmlns:xsd="http://www.w3.org/2001/XMLSchema" xmlns:xs="http://www.w3.org/2001/XMLSchema" xmlns:dms="http://schemas.microsoft.com/office/2006/documentManagement/types" xmlns:pc="http://schemas.microsoft.com/office/infopath/2007/PartnerControls" targetNamespace="dbfd5ba9-7325-44e8-b955-b384c215b44d" elementFormDefault="qualified">
+    <xsd:import namespace="http://schemas.microsoft.com/office/2006/documentManagement/types"/>
+    <xsd:import namespace="http://schemas.microsoft.com/office/infopath/2007/PartnerControls"/>
+    <xsd:element name="TaxCatchAll" ma:index="18" nillable="true" ma:displayName="Taxonomy Catch All Column" ma:hidden="true" ma:list="{2c36c920-1b6b-4377-899b-90336569779e}" ma:internalName="TaxCatchAll" ma:showField="CatchAllData" ma:web="dbfd5ba9-7325-44e8-b955-b384c215b44d">
+      <xsd:complexType>
+        <xsd:complexContent>
+          <xsd:extension base="dms:MultiChoiceLookup">
+            <xsd:sequence>
+              <xsd:element name="Value" type="dms:Lookup" maxOccurs="unbounded" minOccurs="0" nillable="true"/>
+            </xsd:sequence>
+          </xsd:extension>
+        </xsd:complexContent>
+      </xsd:complexType>
     </xsd:element>
   </xsd:schema>
   <xsd:schema xmlns="http://schemas.openxmlformats.org/package/2006/metadata/core-properties" xmlns:xsd="http://www.w3.org/2001/XMLSchema" xmlns:xsi="http://www.w3.org/2001/XMLSchema-instance" xmlns:dc="http://purl.org/dc/elements/1.1/" xmlns:dcterms="http://purl.org/dc/terms/" xmlns:odoc="http://schemas.microsoft.com/internal/obd" targetNamespace="http://schemas.openxmlformats.org/package/2006/metadata/core-properties" elementFormDefault="qualified" attributeFormDefault="unqualified" blockDefault="#all">
@@ -11080,7 +11136,12 @@
 
 <file path=customXml/item2.xml><?xml version="1.0" encoding="utf-8"?>
 <p:properties xmlns:p="http://schemas.microsoft.com/office/2006/metadata/properties" xmlns:xsi="http://www.w3.org/2001/XMLSchema-instance" xmlns:pc="http://schemas.microsoft.com/office/infopath/2007/PartnerControls">
-  <documentManagement/>
+  <documentManagement>
+    <TaxCatchAll xmlns="dbfd5ba9-7325-44e8-b955-b384c215b44d" xsi:nil="true"/>
+    <lcf76f155ced4ddcb4097134ff3c332f xmlns="586a42f0-10ec-49f4-8ca3-6239ed70bca6">
+      <Terms xmlns="http://schemas.microsoft.com/office/infopath/2007/PartnerControls"/>
+    </lcf76f155ced4ddcb4097134ff3c332f>
+  </documentManagement>
 </p:properties>
 </file>
 
@@ -11098,13 +11159,14 @@
 </file>
 
 <file path=customXml/itemProps1.xml><?xml version="1.0" encoding="utf-8"?>
-<ds:datastoreItem xmlns:ds="http://schemas.openxmlformats.org/officeDocument/2006/customXml" ds:itemID="{6BD77F62-EF0B-4EF7-A85D-A323C24B5168}">
+<ds:datastoreItem xmlns:ds="http://schemas.openxmlformats.org/officeDocument/2006/customXml" ds:itemID="{FA4C860C-C303-46F1-9865-D877AD6F16B1}">
   <ds:schemaRefs>
     <ds:schemaRef ds:uri="http://schemas.microsoft.com/office/2006/metadata/contentType"/>
     <ds:schemaRef ds:uri="http://schemas.microsoft.com/office/2006/metadata/properties/metaAttributes"/>
     <ds:schemaRef ds:uri="http://www.w3.org/2001/XMLSchema"/>
     <ds:schemaRef ds:uri="http://schemas.microsoft.com/office/2006/metadata/properties"/>
     <ds:schemaRef ds:uri="586a42f0-10ec-49f4-8ca3-6239ed70bca6"/>
+    <ds:schemaRef ds:uri="dbfd5ba9-7325-44e8-b955-b384c215b44d"/>
     <ds:schemaRef ds:uri="http://schemas.microsoft.com/office/2006/documentManagement/types"/>
     <ds:schemaRef ds:uri="http://schemas.microsoft.com/office/infopath/2007/PartnerControls"/>
     <ds:schemaRef ds:uri="http://schemas.openxmlformats.org/package/2006/metadata/core-properties"/>
@@ -11118,15 +11180,10 @@
 <file path=customXml/itemProps2.xml><?xml version="1.0" encoding="utf-8"?>
 <ds:datastoreItem xmlns:ds="http://schemas.openxmlformats.org/officeDocument/2006/customXml" ds:itemID="{FDD1FA47-72F0-447B-8450-8A4528556CD3}">
   <ds:schemaRefs>
-    <ds:schemaRef ds:uri="http://www.w3.org/XML/1998/namespace"/>
-    <ds:schemaRef ds:uri="http://schemas.microsoft.com/office/2006/documentManagement/types"/>
+    <ds:schemaRef ds:uri="http://schemas.microsoft.com/office/2006/metadata/properties"/>
     <ds:schemaRef ds:uri="http://schemas.microsoft.com/office/infopath/2007/PartnerControls"/>
-    <ds:schemaRef ds:uri="http://schemas.microsoft.com/office/2006/metadata/properties"/>
-    <ds:schemaRef ds:uri="http://purl.org/dc/dcmitype/"/>
-    <ds:schemaRef ds:uri="http://purl.org/dc/terms/"/>
-    <ds:schemaRef ds:uri="http://schemas.openxmlformats.org/package/2006/metadata/core-properties"/>
+    <ds:schemaRef ds:uri="dbfd5ba9-7325-44e8-b955-b384c215b44d"/>
     <ds:schemaRef ds:uri="586a42f0-10ec-49f4-8ca3-6239ed70bca6"/>
-    <ds:schemaRef ds:uri="http://purl.org/dc/elements/1.1/"/>
   </ds:schemaRefs>
 </ds:datastoreItem>
 </file>

</xml_diff>